<commit_message>
update on Mon, Jul 24, 2023  05:04:14 PM
</commit_message>
<xml_diff>
--- a/Java/LLD/Strategy Design Pattern.docx
+++ b/Java/LLD/Strategy Design Pattern.docx
@@ -1,6 +1,6 @@
 
 <file path=word/document.xml><?xml version="1.0" encoding="utf-8"?>
-<w:document xmlns:wpc="http://schemas.microsoft.com/office/word/2010/wordprocessingCanvas" xmlns:cx="http://schemas.microsoft.com/office/drawing/2014/chartex" xmlns:cx1="http://schemas.microsoft.com/office/drawing/2015/9/8/chartex" xmlns:cx2="http://schemas.microsoft.com/office/drawing/2015/10/21/chartex" xmlns:cx3="http://schemas.microsoft.com/office/drawing/2016/5/9/chartex" xmlns:cx4="http://schemas.microsoft.com/office/drawing/2016/5/10/chartex" xmlns:cx5="http://schemas.microsoft.com/office/drawing/2016/5/11/chartex" xmlns:cx6="http://schemas.microsoft.com/office/drawing/2016/5/12/chartex" xmlns:cx7="http://schemas.microsoft.com/office/drawing/2016/5/13/chartex" xmlns:cx8="http://schemas.microsoft.com/office/drawing/2016/5/14/chartex" xmlns:mc="http://schemas.openxmlformats.org/markup-compatibility/2006" xmlns:aink="http://schemas.microsoft.com/office/drawing/2016/ink" xmlns:am3d="http://schemas.microsoft.com/office/drawing/2017/model3d" xmlns:o="urn:schemas-microsoft-com:office:office" xmlns:oel="http://schemas.microsoft.com/office/2019/extlst" xmlns:r="http://schemas.openxmlformats.org/officeDocument/2006/relationships" xmlns:m="http://schemas.openxmlformats.org/officeDocument/2006/math" xmlns:v="urn:schemas-microsoft-com:vml" xmlns:wp14="http://schemas.microsoft.com/office/word/2010/wordprocessingDrawing" xmlns:wp="http://schemas.openxmlformats.org/drawingml/2006/wordprocessingDrawing" xmlns:w10="urn:schemas-microsoft-com:office:word" xmlns:w="http://schemas.openxmlformats.org/wordprocessingml/2006/main" xmlns:w14="http://schemas.microsoft.com/office/word/2010/wordml" xmlns:w15="http://schemas.microsoft.com/office/word/2012/wordml" xmlns:w16cex="http://schemas.microsoft.com/office/word/2018/wordml/cex" xmlns:w16cid="http://schemas.microsoft.com/office/word/2016/wordml/cid" xmlns:w16="http://schemas.microsoft.com/office/word/2018/wordml" xmlns:w16sdtdh="http://schemas.microsoft.com/office/word/2020/wordml/sdtdatahash" xmlns:w16se="http://schemas.microsoft.com/office/word/2015/wordml/symex" xmlns:wpg="http://schemas.microsoft.com/office/word/2010/wordprocessingGroup" xmlns:wpi="http://schemas.microsoft.com/office/word/2010/wordprocessingInk" xmlns:wne="http://schemas.microsoft.com/office/word/2006/wordml" xmlns:wps="http://schemas.microsoft.com/office/word/2010/wordprocessingShape" mc:Ignorable="w14 w15 w16se w16cid w16 w16cex w16sdtdh wp14">
+<w:document xmlns:wpc="http://schemas.microsoft.com/office/word/2010/wordprocessingCanvas" xmlns:cx="http://schemas.microsoft.com/office/drawing/2014/chartex" xmlns:cx1="http://schemas.microsoft.com/office/drawing/2015/9/8/chartex" xmlns:cx2="http://schemas.microsoft.com/office/drawing/2015/10/21/chartex" xmlns:cx3="http://schemas.microsoft.com/office/drawing/2016/5/9/chartex" xmlns:cx4="http://schemas.microsoft.com/office/drawing/2016/5/10/chartex" xmlns:cx5="http://schemas.microsoft.com/office/drawing/2016/5/11/chartex" xmlns:cx6="http://schemas.microsoft.com/office/drawing/2016/5/12/chartex" xmlns:cx7="http://schemas.microsoft.com/office/drawing/2016/5/13/chartex" xmlns:cx8="http://schemas.microsoft.com/office/drawing/2016/5/14/chartex" xmlns:mc="http://schemas.openxmlformats.org/markup-compatibility/2006" xmlns:aink="http://schemas.microsoft.com/office/drawing/2016/ink" xmlns:am3d="http://schemas.microsoft.com/office/drawing/2017/model3d" xmlns:o="urn:schemas-microsoft-com:office:office" xmlns:oel="http://schemas.microsoft.com/office/2019/extlst" xmlns:r="http://schemas.openxmlformats.org/officeDocument/2006/relationships" xmlns:m="http://schemas.openxmlformats.org/officeDocument/2006/math" xmlns:v="urn:schemas-microsoft-com:vml" xmlns:wp14="http://schemas.microsoft.com/office/word/2010/wordprocessingDrawing" xmlns:wp="http://schemas.openxmlformats.org/drawingml/2006/wordprocessingDrawing" xmlns:w10="urn:schemas-microsoft-com:office:word" xmlns:w="http://schemas.openxmlformats.org/wordprocessingml/2006/main" xmlns:w14="http://schemas.microsoft.com/office/word/2010/wordml" xmlns:w15="http://schemas.microsoft.com/office/word/2012/wordml" xmlns:w16cex="http://schemas.microsoft.com/office/word/2018/wordml/cex" xmlns:w16cid="http://schemas.microsoft.com/office/word/2016/wordml/cid" xmlns:w16="http://schemas.microsoft.com/office/word/2018/wordml" xmlns:w16du="http://schemas.microsoft.com/office/word/2023/wordml/word16du" xmlns:w16sdtdh="http://schemas.microsoft.com/office/word/2020/wordml/sdtdatahash" xmlns:w16se="http://schemas.microsoft.com/office/word/2015/wordml/symex" xmlns:wpg="http://schemas.microsoft.com/office/word/2010/wordprocessingGroup" xmlns:wpi="http://schemas.microsoft.com/office/word/2010/wordprocessingInk" xmlns:wne="http://schemas.microsoft.com/office/word/2006/wordml" xmlns:wps="http://schemas.microsoft.com/office/word/2010/wordprocessingShape" mc:Ignorable="w14 w15 w16se w16cid w16 w16cex w16sdtdh wp14">
   <w:body>
     <w:p>
       <w:pPr>
@@ -122,6 +122,3245 @@
           <w:lang w:val="en-US"/>
         </w:rPr>
         <w:t>The Strategy pattern is commonly used especially in various frameworks to provide users a way to change the behavior of a class without extending it.</w:t>
+      </w:r>
+    </w:p>
+    <w:p>
+      <w:pPr>
+        <w:rPr>
+          <w:rFonts w:ascii="Verdana" w:hAnsi="Verdana"/>
+          <w:sz w:val="20"/>
+          <w:szCs w:val="20"/>
+          <w:lang w:val="en-US"/>
+        </w:rPr>
+      </w:pPr>
+      <w:r>
+        <w:rPr>
+          <w:rFonts w:ascii="Verdana" w:hAnsi="Verdana"/>
+          <w:sz w:val="20"/>
+          <w:szCs w:val="20"/>
+          <w:lang w:val="en-US"/>
+        </w:rPr>
+        <w:t>One of the best example of strategy pattern is Collections.sort() method that takes Comparator parameter. Based on the different implementations of Comparator interfaces, the Objects are getting sorted in different ways.</w:t>
+      </w:r>
+    </w:p>
+    <w:p>
+      <w:pPr>
+        <w:rPr>
+          <w:rFonts w:ascii="Verdana" w:hAnsi="Verdana"/>
+          <w:sz w:val="20"/>
+          <w:szCs w:val="20"/>
+          <w:lang w:val="en-US"/>
+        </w:rPr>
+      </w:pPr>
+      <w:r>
+        <w:rPr>
+          <w:rFonts w:ascii="Verdana" w:hAnsi="Verdana"/>
+          <w:sz w:val="20"/>
+          <w:szCs w:val="20"/>
+          <w:lang w:val="en-US"/>
+        </w:rPr>
+        <w:t xml:space="preserve">Example : </w:t>
+      </w:r>
+    </w:p>
+    <w:p>
+      <w:pPr>
+        <w:rPr>
+          <w:rFonts w:ascii="Verdana" w:hAnsi="Verdana"/>
+          <w:sz w:val="20"/>
+          <w:szCs w:val="20"/>
+          <w:lang w:val="en-US"/>
+        </w:rPr>
+      </w:pPr>
+      <w:r>
+        <w:rPr>
+          <w:rFonts w:ascii="Verdana" w:hAnsi="Verdana"/>
+          <w:sz w:val="20"/>
+          <w:szCs w:val="20"/>
+          <w:lang w:val="en-US"/>
+        </w:rPr>
+        <w:t>W</w:t>
+      </w:r>
+      <w:r>
+        <w:rPr>
+          <w:rFonts w:ascii="Verdana" w:hAnsi="Verdana"/>
+          <w:sz w:val="20"/>
+          <w:szCs w:val="20"/>
+          <w:lang w:val="en-US"/>
+        </w:rPr>
+        <w:t>e will try to implement a simple Shopping Cart where we have two payment strategies - using Credit Card or using PayPal.</w:t>
+      </w:r>
+    </w:p>
+    <w:p>
+      <w:pPr>
+        <w:rPr>
+          <w:rFonts w:ascii="Verdana" w:hAnsi="Verdana"/>
+          <w:sz w:val="20"/>
+          <w:szCs w:val="20"/>
+          <w:lang w:val="en-US"/>
+        </w:rPr>
+      </w:pPr>
+    </w:p>
+    <w:p>
+      <w:pPr>
+        <w:shd w:val="clear" w:color="auto" w:fill="FFFFFF"/>
+        <w:spacing w:after="0" w:line="240" w:lineRule="auto"/>
+        <w:rPr>
+          <w:rFonts w:ascii="Source Code Pro" w:eastAsia="Times New Roman" w:hAnsi="Source Code Pro" w:cs="Times New Roman"/>
+          <w:color w:val="080808"/>
+          <w:kern w:val="0"/>
+          <w:sz w:val="21"/>
+          <w:szCs w:val="21"/>
+          <w:lang w:eastAsia="en-IN"/>
+          <w14:ligatures w14:val="none"/>
+        </w:rPr>
+      </w:pPr>
+      <w:r>
+        <w:rPr>
+          <w:rFonts w:ascii="Source Code Pro" w:eastAsia="Times New Roman" w:hAnsi="Source Code Pro" w:cs="Times New Roman"/>
+          <w:color w:val="080808"/>
+          <w:kern w:val="0"/>
+          <w:sz w:val="21"/>
+          <w:szCs w:val="21"/>
+          <w:lang w:eastAsia="en-IN"/>
+          <w14:ligatures w14:val="none"/>
+        </w:rPr>
+        <w:br/>
+      </w:r>
+      <w:r>
+        <w:rPr>
+          <w:rFonts w:ascii="Source Code Pro" w:eastAsia="Times New Roman" w:hAnsi="Source Code Pro" w:cs="Times New Roman"/>
+          <w:color w:val="080808"/>
+          <w:kern w:val="0"/>
+          <w:sz w:val="21"/>
+          <w:szCs w:val="21"/>
+          <w:lang w:eastAsia="en-IN"/>
+          <w14:ligatures w14:val="none"/>
+        </w:rPr>
+        <w:br/>
+      </w:r>
+      <w:r>
+        <w:rPr>
+          <w:rFonts w:ascii="Source Code Pro" w:eastAsia="Times New Roman" w:hAnsi="Source Code Pro" w:cs="Times New Roman"/>
+          <w:color w:val="080808"/>
+          <w:kern w:val="0"/>
+          <w:sz w:val="21"/>
+          <w:szCs w:val="21"/>
+          <w:lang w:eastAsia="en-IN"/>
+          <w14:ligatures w14:val="none"/>
+        </w:rPr>
+        <w:br/>
+      </w:r>
+      <w:r>
+        <w:rPr>
+          <w:rFonts w:ascii="Source Code Pro" w:eastAsia="Times New Roman" w:hAnsi="Source Code Pro" w:cs="Times New Roman"/>
+          <w:color w:val="0033B3"/>
+          <w:kern w:val="0"/>
+          <w:sz w:val="21"/>
+          <w:szCs w:val="21"/>
+          <w:lang w:eastAsia="en-IN"/>
+          <w14:ligatures w14:val="none"/>
+        </w:rPr>
+        <w:t xml:space="preserve">interface </w:t>
+      </w:r>
+      <w:r>
+        <w:rPr>
+          <w:rFonts w:ascii="Source Code Pro" w:eastAsia="Times New Roman" w:hAnsi="Source Code Pro" w:cs="Times New Roman"/>
+          <w:color w:val="000000"/>
+          <w:kern w:val="0"/>
+          <w:sz w:val="21"/>
+          <w:szCs w:val="21"/>
+          <w:lang w:eastAsia="en-IN"/>
+          <w14:ligatures w14:val="none"/>
+        </w:rPr>
+        <w:t xml:space="preserve">PaymentStrategy </w:t>
+      </w:r>
+      <w:r>
+        <w:rPr>
+          <w:rFonts w:ascii="Source Code Pro" w:eastAsia="Times New Roman" w:hAnsi="Source Code Pro" w:cs="Times New Roman"/>
+          <w:color w:val="080808"/>
+          <w:kern w:val="0"/>
+          <w:sz w:val="21"/>
+          <w:szCs w:val="21"/>
+          <w:lang w:eastAsia="en-IN"/>
+          <w14:ligatures w14:val="none"/>
+        </w:rPr>
+        <w:t>{</w:t>
+      </w:r>
+      <w:r>
+        <w:rPr>
+          <w:rFonts w:ascii="Source Code Pro" w:eastAsia="Times New Roman" w:hAnsi="Source Code Pro" w:cs="Times New Roman"/>
+          <w:color w:val="080808"/>
+          <w:kern w:val="0"/>
+          <w:sz w:val="21"/>
+          <w:szCs w:val="21"/>
+          <w:lang w:eastAsia="en-IN"/>
+          <w14:ligatures w14:val="none"/>
+        </w:rPr>
+        <w:br/>
+        <w:t xml:space="preserve">    </w:t>
+      </w:r>
+      <w:r>
+        <w:rPr>
+          <w:rFonts w:ascii="Source Code Pro" w:eastAsia="Times New Roman" w:hAnsi="Source Code Pro" w:cs="Times New Roman"/>
+          <w:color w:val="0033B3"/>
+          <w:kern w:val="0"/>
+          <w:sz w:val="21"/>
+          <w:szCs w:val="21"/>
+          <w:lang w:eastAsia="en-IN"/>
+          <w14:ligatures w14:val="none"/>
+        </w:rPr>
+        <w:t xml:space="preserve">public void </w:t>
+      </w:r>
+      <w:r>
+        <w:rPr>
+          <w:rFonts w:ascii="Source Code Pro" w:eastAsia="Times New Roman" w:hAnsi="Source Code Pro" w:cs="Times New Roman"/>
+          <w:color w:val="00627A"/>
+          <w:kern w:val="0"/>
+          <w:sz w:val="21"/>
+          <w:szCs w:val="21"/>
+          <w:lang w:eastAsia="en-IN"/>
+          <w14:ligatures w14:val="none"/>
+        </w:rPr>
+        <w:t>pay</w:t>
+      </w:r>
+      <w:r>
+        <w:rPr>
+          <w:rFonts w:ascii="Source Code Pro" w:eastAsia="Times New Roman" w:hAnsi="Source Code Pro" w:cs="Times New Roman"/>
+          <w:color w:val="080808"/>
+          <w:kern w:val="0"/>
+          <w:sz w:val="21"/>
+          <w:szCs w:val="21"/>
+          <w:lang w:eastAsia="en-IN"/>
+          <w14:ligatures w14:val="none"/>
+        </w:rPr>
+        <w:t>(</w:t>
+      </w:r>
+      <w:r>
+        <w:rPr>
+          <w:rFonts w:ascii="Source Code Pro" w:eastAsia="Times New Roman" w:hAnsi="Source Code Pro" w:cs="Times New Roman"/>
+          <w:color w:val="0033B3"/>
+          <w:kern w:val="0"/>
+          <w:sz w:val="21"/>
+          <w:szCs w:val="21"/>
+          <w:lang w:eastAsia="en-IN"/>
+          <w14:ligatures w14:val="none"/>
+        </w:rPr>
+        <w:t xml:space="preserve">int </w:t>
+      </w:r>
+      <w:r>
+        <w:rPr>
+          <w:rFonts w:ascii="Source Code Pro" w:eastAsia="Times New Roman" w:hAnsi="Source Code Pro" w:cs="Times New Roman"/>
+          <w:color w:val="080808"/>
+          <w:kern w:val="0"/>
+          <w:sz w:val="21"/>
+          <w:szCs w:val="21"/>
+          <w:lang w:eastAsia="en-IN"/>
+          <w14:ligatures w14:val="none"/>
+        </w:rPr>
+        <w:t>amount);</w:t>
+      </w:r>
+      <w:r>
+        <w:rPr>
+          <w:rFonts w:ascii="Source Code Pro" w:eastAsia="Times New Roman" w:hAnsi="Source Code Pro" w:cs="Times New Roman"/>
+          <w:color w:val="080808"/>
+          <w:kern w:val="0"/>
+          <w:sz w:val="21"/>
+          <w:szCs w:val="21"/>
+          <w:lang w:eastAsia="en-IN"/>
+          <w14:ligatures w14:val="none"/>
+        </w:rPr>
+        <w:br/>
+        <w:t>}</w:t>
+      </w:r>
+      <w:r>
+        <w:rPr>
+          <w:rFonts w:ascii="Source Code Pro" w:eastAsia="Times New Roman" w:hAnsi="Source Code Pro" w:cs="Times New Roman"/>
+          <w:color w:val="080808"/>
+          <w:kern w:val="0"/>
+          <w:sz w:val="21"/>
+          <w:szCs w:val="21"/>
+          <w:lang w:eastAsia="en-IN"/>
+          <w14:ligatures w14:val="none"/>
+        </w:rPr>
+        <w:br/>
+      </w:r>
+      <w:r>
+        <w:rPr>
+          <w:rFonts w:ascii="Source Code Pro" w:eastAsia="Times New Roman" w:hAnsi="Source Code Pro" w:cs="Times New Roman"/>
+          <w:color w:val="080808"/>
+          <w:kern w:val="0"/>
+          <w:sz w:val="21"/>
+          <w:szCs w:val="21"/>
+          <w:lang w:eastAsia="en-IN"/>
+          <w14:ligatures w14:val="none"/>
+        </w:rPr>
+        <w:br/>
+      </w:r>
+      <w:r>
+        <w:rPr>
+          <w:rFonts w:ascii="Source Code Pro" w:eastAsia="Times New Roman" w:hAnsi="Source Code Pro" w:cs="Times New Roman"/>
+          <w:color w:val="0033B3"/>
+          <w:kern w:val="0"/>
+          <w:sz w:val="21"/>
+          <w:szCs w:val="21"/>
+          <w:lang w:eastAsia="en-IN"/>
+          <w14:ligatures w14:val="none"/>
+        </w:rPr>
+        <w:t xml:space="preserve">class </w:t>
+      </w:r>
+      <w:r>
+        <w:rPr>
+          <w:rFonts w:ascii="Source Code Pro" w:eastAsia="Times New Roman" w:hAnsi="Source Code Pro" w:cs="Times New Roman"/>
+          <w:color w:val="000000"/>
+          <w:kern w:val="0"/>
+          <w:sz w:val="21"/>
+          <w:szCs w:val="21"/>
+          <w:lang w:eastAsia="en-IN"/>
+          <w14:ligatures w14:val="none"/>
+        </w:rPr>
+        <w:t xml:space="preserve">CreditCardStrategy </w:t>
+      </w:r>
+      <w:r>
+        <w:rPr>
+          <w:rFonts w:ascii="Source Code Pro" w:eastAsia="Times New Roman" w:hAnsi="Source Code Pro" w:cs="Times New Roman"/>
+          <w:color w:val="0033B3"/>
+          <w:kern w:val="0"/>
+          <w:sz w:val="21"/>
+          <w:szCs w:val="21"/>
+          <w:lang w:eastAsia="en-IN"/>
+          <w14:ligatures w14:val="none"/>
+        </w:rPr>
+        <w:t xml:space="preserve">implements </w:t>
+      </w:r>
+      <w:r>
+        <w:rPr>
+          <w:rFonts w:ascii="Source Code Pro" w:eastAsia="Times New Roman" w:hAnsi="Source Code Pro" w:cs="Times New Roman"/>
+          <w:color w:val="000000"/>
+          <w:kern w:val="0"/>
+          <w:sz w:val="21"/>
+          <w:szCs w:val="21"/>
+          <w:lang w:eastAsia="en-IN"/>
+          <w14:ligatures w14:val="none"/>
+        </w:rPr>
+        <w:t xml:space="preserve">PaymentStrategy </w:t>
+      </w:r>
+      <w:r>
+        <w:rPr>
+          <w:rFonts w:ascii="Source Code Pro" w:eastAsia="Times New Roman" w:hAnsi="Source Code Pro" w:cs="Times New Roman"/>
+          <w:color w:val="080808"/>
+          <w:kern w:val="0"/>
+          <w:sz w:val="21"/>
+          <w:szCs w:val="21"/>
+          <w:lang w:eastAsia="en-IN"/>
+          <w14:ligatures w14:val="none"/>
+        </w:rPr>
+        <w:t>{</w:t>
+      </w:r>
+      <w:r>
+        <w:rPr>
+          <w:rFonts w:ascii="Source Code Pro" w:eastAsia="Times New Roman" w:hAnsi="Source Code Pro" w:cs="Times New Roman"/>
+          <w:color w:val="080808"/>
+          <w:kern w:val="0"/>
+          <w:sz w:val="21"/>
+          <w:szCs w:val="21"/>
+          <w:lang w:eastAsia="en-IN"/>
+          <w14:ligatures w14:val="none"/>
+        </w:rPr>
+        <w:br/>
+      </w:r>
+      <w:r>
+        <w:rPr>
+          <w:rFonts w:ascii="Source Code Pro" w:eastAsia="Times New Roman" w:hAnsi="Source Code Pro" w:cs="Times New Roman"/>
+          <w:color w:val="080808"/>
+          <w:kern w:val="0"/>
+          <w:sz w:val="21"/>
+          <w:szCs w:val="21"/>
+          <w:lang w:eastAsia="en-IN"/>
+          <w14:ligatures w14:val="none"/>
+        </w:rPr>
+        <w:br/>
+        <w:t xml:space="preserve">    </w:t>
+      </w:r>
+      <w:r>
+        <w:rPr>
+          <w:rFonts w:ascii="Source Code Pro" w:eastAsia="Times New Roman" w:hAnsi="Source Code Pro" w:cs="Times New Roman"/>
+          <w:color w:val="0033B3"/>
+          <w:kern w:val="0"/>
+          <w:sz w:val="21"/>
+          <w:szCs w:val="21"/>
+          <w:lang w:eastAsia="en-IN"/>
+          <w14:ligatures w14:val="none"/>
+        </w:rPr>
+        <w:t xml:space="preserve">private </w:t>
+      </w:r>
+      <w:r>
+        <w:rPr>
+          <w:rFonts w:ascii="Source Code Pro" w:eastAsia="Times New Roman" w:hAnsi="Source Code Pro" w:cs="Times New Roman"/>
+          <w:color w:val="000000"/>
+          <w:kern w:val="0"/>
+          <w:sz w:val="21"/>
+          <w:szCs w:val="21"/>
+          <w:lang w:eastAsia="en-IN"/>
+          <w14:ligatures w14:val="none"/>
+        </w:rPr>
+        <w:t xml:space="preserve">String </w:t>
+      </w:r>
+      <w:r>
+        <w:rPr>
+          <w:rFonts w:ascii="Source Code Pro" w:eastAsia="Times New Roman" w:hAnsi="Source Code Pro" w:cs="Times New Roman"/>
+          <w:color w:val="871094"/>
+          <w:kern w:val="0"/>
+          <w:sz w:val="21"/>
+          <w:szCs w:val="21"/>
+          <w:lang w:eastAsia="en-IN"/>
+          <w14:ligatures w14:val="none"/>
+        </w:rPr>
+        <w:t>name</w:t>
+      </w:r>
+      <w:r>
+        <w:rPr>
+          <w:rFonts w:ascii="Source Code Pro" w:eastAsia="Times New Roman" w:hAnsi="Source Code Pro" w:cs="Times New Roman"/>
+          <w:color w:val="080808"/>
+          <w:kern w:val="0"/>
+          <w:sz w:val="21"/>
+          <w:szCs w:val="21"/>
+          <w:lang w:eastAsia="en-IN"/>
+          <w14:ligatures w14:val="none"/>
+        </w:rPr>
+        <w:t>;</w:t>
+      </w:r>
+      <w:r>
+        <w:rPr>
+          <w:rFonts w:ascii="Source Code Pro" w:eastAsia="Times New Roman" w:hAnsi="Source Code Pro" w:cs="Times New Roman"/>
+          <w:color w:val="080808"/>
+          <w:kern w:val="0"/>
+          <w:sz w:val="21"/>
+          <w:szCs w:val="21"/>
+          <w:lang w:eastAsia="en-IN"/>
+          <w14:ligatures w14:val="none"/>
+        </w:rPr>
+        <w:br/>
+        <w:t xml:space="preserve">    </w:t>
+      </w:r>
+      <w:r>
+        <w:rPr>
+          <w:rFonts w:ascii="Source Code Pro" w:eastAsia="Times New Roman" w:hAnsi="Source Code Pro" w:cs="Times New Roman"/>
+          <w:color w:val="0033B3"/>
+          <w:kern w:val="0"/>
+          <w:sz w:val="21"/>
+          <w:szCs w:val="21"/>
+          <w:lang w:eastAsia="en-IN"/>
+          <w14:ligatures w14:val="none"/>
+        </w:rPr>
+        <w:t xml:space="preserve">private </w:t>
+      </w:r>
+      <w:r>
+        <w:rPr>
+          <w:rFonts w:ascii="Source Code Pro" w:eastAsia="Times New Roman" w:hAnsi="Source Code Pro" w:cs="Times New Roman"/>
+          <w:color w:val="000000"/>
+          <w:kern w:val="0"/>
+          <w:sz w:val="21"/>
+          <w:szCs w:val="21"/>
+          <w:lang w:eastAsia="en-IN"/>
+          <w14:ligatures w14:val="none"/>
+        </w:rPr>
+        <w:t xml:space="preserve">String </w:t>
+      </w:r>
+      <w:r>
+        <w:rPr>
+          <w:rFonts w:ascii="Source Code Pro" w:eastAsia="Times New Roman" w:hAnsi="Source Code Pro" w:cs="Times New Roman"/>
+          <w:color w:val="871094"/>
+          <w:kern w:val="0"/>
+          <w:sz w:val="21"/>
+          <w:szCs w:val="21"/>
+          <w:lang w:eastAsia="en-IN"/>
+          <w14:ligatures w14:val="none"/>
+        </w:rPr>
+        <w:t>cardNumber</w:t>
+      </w:r>
+      <w:r>
+        <w:rPr>
+          <w:rFonts w:ascii="Source Code Pro" w:eastAsia="Times New Roman" w:hAnsi="Source Code Pro" w:cs="Times New Roman"/>
+          <w:color w:val="080808"/>
+          <w:kern w:val="0"/>
+          <w:sz w:val="21"/>
+          <w:szCs w:val="21"/>
+          <w:lang w:eastAsia="en-IN"/>
+          <w14:ligatures w14:val="none"/>
+        </w:rPr>
+        <w:t>;</w:t>
+      </w:r>
+      <w:r>
+        <w:rPr>
+          <w:rFonts w:ascii="Source Code Pro" w:eastAsia="Times New Roman" w:hAnsi="Source Code Pro" w:cs="Times New Roman"/>
+          <w:color w:val="080808"/>
+          <w:kern w:val="0"/>
+          <w:sz w:val="21"/>
+          <w:szCs w:val="21"/>
+          <w:lang w:eastAsia="en-IN"/>
+          <w14:ligatures w14:val="none"/>
+        </w:rPr>
+        <w:br/>
+        <w:t xml:space="preserve">    </w:t>
+      </w:r>
+      <w:r>
+        <w:rPr>
+          <w:rFonts w:ascii="Source Code Pro" w:eastAsia="Times New Roman" w:hAnsi="Source Code Pro" w:cs="Times New Roman"/>
+          <w:color w:val="0033B3"/>
+          <w:kern w:val="0"/>
+          <w:sz w:val="21"/>
+          <w:szCs w:val="21"/>
+          <w:lang w:eastAsia="en-IN"/>
+          <w14:ligatures w14:val="none"/>
+        </w:rPr>
+        <w:t xml:space="preserve">private </w:t>
+      </w:r>
+      <w:r>
+        <w:rPr>
+          <w:rFonts w:ascii="Source Code Pro" w:eastAsia="Times New Roman" w:hAnsi="Source Code Pro" w:cs="Times New Roman"/>
+          <w:color w:val="000000"/>
+          <w:kern w:val="0"/>
+          <w:sz w:val="21"/>
+          <w:szCs w:val="21"/>
+          <w:lang w:eastAsia="en-IN"/>
+          <w14:ligatures w14:val="none"/>
+        </w:rPr>
+        <w:t xml:space="preserve">String </w:t>
+      </w:r>
+      <w:r>
+        <w:rPr>
+          <w:rFonts w:ascii="Source Code Pro" w:eastAsia="Times New Roman" w:hAnsi="Source Code Pro" w:cs="Times New Roman"/>
+          <w:color w:val="871094"/>
+          <w:kern w:val="0"/>
+          <w:sz w:val="21"/>
+          <w:szCs w:val="21"/>
+          <w:lang w:eastAsia="en-IN"/>
+          <w14:ligatures w14:val="none"/>
+        </w:rPr>
+        <w:t>cvv</w:t>
+      </w:r>
+      <w:r>
+        <w:rPr>
+          <w:rFonts w:ascii="Source Code Pro" w:eastAsia="Times New Roman" w:hAnsi="Source Code Pro" w:cs="Times New Roman"/>
+          <w:color w:val="080808"/>
+          <w:kern w:val="0"/>
+          <w:sz w:val="21"/>
+          <w:szCs w:val="21"/>
+          <w:lang w:eastAsia="en-IN"/>
+          <w14:ligatures w14:val="none"/>
+        </w:rPr>
+        <w:t>;</w:t>
+      </w:r>
+      <w:r>
+        <w:rPr>
+          <w:rFonts w:ascii="Source Code Pro" w:eastAsia="Times New Roman" w:hAnsi="Source Code Pro" w:cs="Times New Roman"/>
+          <w:color w:val="080808"/>
+          <w:kern w:val="0"/>
+          <w:sz w:val="21"/>
+          <w:szCs w:val="21"/>
+          <w:lang w:eastAsia="en-IN"/>
+          <w14:ligatures w14:val="none"/>
+        </w:rPr>
+        <w:br/>
+        <w:t xml:space="preserve">    </w:t>
+      </w:r>
+      <w:r>
+        <w:rPr>
+          <w:rFonts w:ascii="Source Code Pro" w:eastAsia="Times New Roman" w:hAnsi="Source Code Pro" w:cs="Times New Roman"/>
+          <w:color w:val="0033B3"/>
+          <w:kern w:val="0"/>
+          <w:sz w:val="21"/>
+          <w:szCs w:val="21"/>
+          <w:lang w:eastAsia="en-IN"/>
+          <w14:ligatures w14:val="none"/>
+        </w:rPr>
+        <w:t xml:space="preserve">private </w:t>
+      </w:r>
+      <w:r>
+        <w:rPr>
+          <w:rFonts w:ascii="Source Code Pro" w:eastAsia="Times New Roman" w:hAnsi="Source Code Pro" w:cs="Times New Roman"/>
+          <w:color w:val="000000"/>
+          <w:kern w:val="0"/>
+          <w:sz w:val="21"/>
+          <w:szCs w:val="21"/>
+          <w:lang w:eastAsia="en-IN"/>
+          <w14:ligatures w14:val="none"/>
+        </w:rPr>
+        <w:t xml:space="preserve">String </w:t>
+      </w:r>
+      <w:r>
+        <w:rPr>
+          <w:rFonts w:ascii="Source Code Pro" w:eastAsia="Times New Roman" w:hAnsi="Source Code Pro" w:cs="Times New Roman"/>
+          <w:color w:val="871094"/>
+          <w:kern w:val="0"/>
+          <w:sz w:val="21"/>
+          <w:szCs w:val="21"/>
+          <w:lang w:eastAsia="en-IN"/>
+          <w14:ligatures w14:val="none"/>
+        </w:rPr>
+        <w:t>dateOfExpiry</w:t>
+      </w:r>
+      <w:r>
+        <w:rPr>
+          <w:rFonts w:ascii="Source Code Pro" w:eastAsia="Times New Roman" w:hAnsi="Source Code Pro" w:cs="Times New Roman"/>
+          <w:color w:val="080808"/>
+          <w:kern w:val="0"/>
+          <w:sz w:val="21"/>
+          <w:szCs w:val="21"/>
+          <w:lang w:eastAsia="en-IN"/>
+          <w14:ligatures w14:val="none"/>
+        </w:rPr>
+        <w:t>;</w:t>
+      </w:r>
+      <w:r>
+        <w:rPr>
+          <w:rFonts w:ascii="Source Code Pro" w:eastAsia="Times New Roman" w:hAnsi="Source Code Pro" w:cs="Times New Roman"/>
+          <w:color w:val="080808"/>
+          <w:kern w:val="0"/>
+          <w:sz w:val="21"/>
+          <w:szCs w:val="21"/>
+          <w:lang w:eastAsia="en-IN"/>
+          <w14:ligatures w14:val="none"/>
+        </w:rPr>
+        <w:br/>
+      </w:r>
+      <w:r>
+        <w:rPr>
+          <w:rFonts w:ascii="Source Code Pro" w:eastAsia="Times New Roman" w:hAnsi="Source Code Pro" w:cs="Times New Roman"/>
+          <w:color w:val="080808"/>
+          <w:kern w:val="0"/>
+          <w:sz w:val="21"/>
+          <w:szCs w:val="21"/>
+          <w:lang w:eastAsia="en-IN"/>
+          <w14:ligatures w14:val="none"/>
+        </w:rPr>
+        <w:br/>
+        <w:t xml:space="preserve">    </w:t>
+      </w:r>
+      <w:r>
+        <w:rPr>
+          <w:rFonts w:ascii="Source Code Pro" w:eastAsia="Times New Roman" w:hAnsi="Source Code Pro" w:cs="Times New Roman"/>
+          <w:color w:val="0033B3"/>
+          <w:kern w:val="0"/>
+          <w:sz w:val="21"/>
+          <w:szCs w:val="21"/>
+          <w:lang w:eastAsia="en-IN"/>
+          <w14:ligatures w14:val="none"/>
+        </w:rPr>
+        <w:t xml:space="preserve">public </w:t>
+      </w:r>
+      <w:r>
+        <w:rPr>
+          <w:rFonts w:ascii="Source Code Pro" w:eastAsia="Times New Roman" w:hAnsi="Source Code Pro" w:cs="Times New Roman"/>
+          <w:color w:val="00627A"/>
+          <w:kern w:val="0"/>
+          <w:sz w:val="21"/>
+          <w:szCs w:val="21"/>
+          <w:lang w:eastAsia="en-IN"/>
+          <w14:ligatures w14:val="none"/>
+        </w:rPr>
+        <w:t>CreditCardStrategy</w:t>
+      </w:r>
+      <w:r>
+        <w:rPr>
+          <w:rFonts w:ascii="Source Code Pro" w:eastAsia="Times New Roman" w:hAnsi="Source Code Pro" w:cs="Times New Roman"/>
+          <w:color w:val="080808"/>
+          <w:kern w:val="0"/>
+          <w:sz w:val="21"/>
+          <w:szCs w:val="21"/>
+          <w:lang w:eastAsia="en-IN"/>
+          <w14:ligatures w14:val="none"/>
+        </w:rPr>
+        <w:t>(</w:t>
+      </w:r>
+      <w:r>
+        <w:rPr>
+          <w:rFonts w:ascii="Source Code Pro" w:eastAsia="Times New Roman" w:hAnsi="Source Code Pro" w:cs="Times New Roman"/>
+          <w:color w:val="000000"/>
+          <w:kern w:val="0"/>
+          <w:sz w:val="21"/>
+          <w:szCs w:val="21"/>
+          <w:lang w:eastAsia="en-IN"/>
+          <w14:ligatures w14:val="none"/>
+        </w:rPr>
+        <w:t xml:space="preserve">String </w:t>
+      </w:r>
+      <w:r>
+        <w:rPr>
+          <w:rFonts w:ascii="Source Code Pro" w:eastAsia="Times New Roman" w:hAnsi="Source Code Pro" w:cs="Times New Roman"/>
+          <w:color w:val="080808"/>
+          <w:kern w:val="0"/>
+          <w:sz w:val="21"/>
+          <w:szCs w:val="21"/>
+          <w:lang w:eastAsia="en-IN"/>
+          <w14:ligatures w14:val="none"/>
+        </w:rPr>
+        <w:t xml:space="preserve">nm, </w:t>
+      </w:r>
+      <w:r>
+        <w:rPr>
+          <w:rFonts w:ascii="Source Code Pro" w:eastAsia="Times New Roman" w:hAnsi="Source Code Pro" w:cs="Times New Roman"/>
+          <w:color w:val="000000"/>
+          <w:kern w:val="0"/>
+          <w:sz w:val="21"/>
+          <w:szCs w:val="21"/>
+          <w:lang w:eastAsia="en-IN"/>
+          <w14:ligatures w14:val="none"/>
+        </w:rPr>
+        <w:t xml:space="preserve">String </w:t>
+      </w:r>
+      <w:r>
+        <w:rPr>
+          <w:rFonts w:ascii="Source Code Pro" w:eastAsia="Times New Roman" w:hAnsi="Source Code Pro" w:cs="Times New Roman"/>
+          <w:color w:val="080808"/>
+          <w:kern w:val="0"/>
+          <w:sz w:val="21"/>
+          <w:szCs w:val="21"/>
+          <w:lang w:eastAsia="en-IN"/>
+          <w14:ligatures w14:val="none"/>
+        </w:rPr>
+        <w:t xml:space="preserve">ccNum, </w:t>
+      </w:r>
+      <w:r>
+        <w:rPr>
+          <w:rFonts w:ascii="Source Code Pro" w:eastAsia="Times New Roman" w:hAnsi="Source Code Pro" w:cs="Times New Roman"/>
+          <w:color w:val="000000"/>
+          <w:kern w:val="0"/>
+          <w:sz w:val="21"/>
+          <w:szCs w:val="21"/>
+          <w:lang w:eastAsia="en-IN"/>
+          <w14:ligatures w14:val="none"/>
+        </w:rPr>
+        <w:t xml:space="preserve">String </w:t>
+      </w:r>
+      <w:r>
+        <w:rPr>
+          <w:rFonts w:ascii="Source Code Pro" w:eastAsia="Times New Roman" w:hAnsi="Source Code Pro" w:cs="Times New Roman"/>
+          <w:color w:val="080808"/>
+          <w:kern w:val="0"/>
+          <w:sz w:val="21"/>
+          <w:szCs w:val="21"/>
+          <w:lang w:eastAsia="en-IN"/>
+          <w14:ligatures w14:val="none"/>
+        </w:rPr>
+        <w:t xml:space="preserve">cvv, </w:t>
+      </w:r>
+      <w:r>
+        <w:rPr>
+          <w:rFonts w:ascii="Source Code Pro" w:eastAsia="Times New Roman" w:hAnsi="Source Code Pro" w:cs="Times New Roman"/>
+          <w:color w:val="000000"/>
+          <w:kern w:val="0"/>
+          <w:sz w:val="21"/>
+          <w:szCs w:val="21"/>
+          <w:lang w:eastAsia="en-IN"/>
+          <w14:ligatures w14:val="none"/>
+        </w:rPr>
+        <w:t xml:space="preserve">String </w:t>
+      </w:r>
+      <w:r>
+        <w:rPr>
+          <w:rFonts w:ascii="Source Code Pro" w:eastAsia="Times New Roman" w:hAnsi="Source Code Pro" w:cs="Times New Roman"/>
+          <w:color w:val="080808"/>
+          <w:kern w:val="0"/>
+          <w:sz w:val="21"/>
+          <w:szCs w:val="21"/>
+          <w:lang w:eastAsia="en-IN"/>
+          <w14:ligatures w14:val="none"/>
+        </w:rPr>
+        <w:t>expiryDate){</w:t>
+      </w:r>
+      <w:r>
+        <w:rPr>
+          <w:rFonts w:ascii="Source Code Pro" w:eastAsia="Times New Roman" w:hAnsi="Source Code Pro" w:cs="Times New Roman"/>
+          <w:color w:val="080808"/>
+          <w:kern w:val="0"/>
+          <w:sz w:val="21"/>
+          <w:szCs w:val="21"/>
+          <w:lang w:eastAsia="en-IN"/>
+          <w14:ligatures w14:val="none"/>
+        </w:rPr>
+        <w:br/>
+        <w:t xml:space="preserve">        </w:t>
+      </w:r>
+      <w:r>
+        <w:rPr>
+          <w:rFonts w:ascii="Source Code Pro" w:eastAsia="Times New Roman" w:hAnsi="Source Code Pro" w:cs="Times New Roman"/>
+          <w:color w:val="0033B3"/>
+          <w:kern w:val="0"/>
+          <w:sz w:val="21"/>
+          <w:szCs w:val="21"/>
+          <w:lang w:eastAsia="en-IN"/>
+          <w14:ligatures w14:val="none"/>
+        </w:rPr>
+        <w:t>this</w:t>
+      </w:r>
+      <w:r>
+        <w:rPr>
+          <w:rFonts w:ascii="Source Code Pro" w:eastAsia="Times New Roman" w:hAnsi="Source Code Pro" w:cs="Times New Roman"/>
+          <w:color w:val="080808"/>
+          <w:kern w:val="0"/>
+          <w:sz w:val="21"/>
+          <w:szCs w:val="21"/>
+          <w:lang w:eastAsia="en-IN"/>
+          <w14:ligatures w14:val="none"/>
+        </w:rPr>
+        <w:t>.</w:t>
+      </w:r>
+      <w:r>
+        <w:rPr>
+          <w:rFonts w:ascii="Source Code Pro" w:eastAsia="Times New Roman" w:hAnsi="Source Code Pro" w:cs="Times New Roman"/>
+          <w:color w:val="871094"/>
+          <w:kern w:val="0"/>
+          <w:sz w:val="21"/>
+          <w:szCs w:val="21"/>
+          <w:lang w:eastAsia="en-IN"/>
+          <w14:ligatures w14:val="none"/>
+        </w:rPr>
+        <w:t>name</w:t>
+      </w:r>
+      <w:r>
+        <w:rPr>
+          <w:rFonts w:ascii="Source Code Pro" w:eastAsia="Times New Roman" w:hAnsi="Source Code Pro" w:cs="Times New Roman"/>
+          <w:color w:val="080808"/>
+          <w:kern w:val="0"/>
+          <w:sz w:val="21"/>
+          <w:szCs w:val="21"/>
+          <w:lang w:eastAsia="en-IN"/>
+          <w14:ligatures w14:val="none"/>
+        </w:rPr>
+        <w:t>=nm;</w:t>
+      </w:r>
+      <w:r>
+        <w:rPr>
+          <w:rFonts w:ascii="Source Code Pro" w:eastAsia="Times New Roman" w:hAnsi="Source Code Pro" w:cs="Times New Roman"/>
+          <w:color w:val="080808"/>
+          <w:kern w:val="0"/>
+          <w:sz w:val="21"/>
+          <w:szCs w:val="21"/>
+          <w:lang w:eastAsia="en-IN"/>
+          <w14:ligatures w14:val="none"/>
+        </w:rPr>
+        <w:br/>
+        <w:t xml:space="preserve">        </w:t>
+      </w:r>
+      <w:r>
+        <w:rPr>
+          <w:rFonts w:ascii="Source Code Pro" w:eastAsia="Times New Roman" w:hAnsi="Source Code Pro" w:cs="Times New Roman"/>
+          <w:color w:val="0033B3"/>
+          <w:kern w:val="0"/>
+          <w:sz w:val="21"/>
+          <w:szCs w:val="21"/>
+          <w:lang w:eastAsia="en-IN"/>
+          <w14:ligatures w14:val="none"/>
+        </w:rPr>
+        <w:t>this</w:t>
+      </w:r>
+      <w:r>
+        <w:rPr>
+          <w:rFonts w:ascii="Source Code Pro" w:eastAsia="Times New Roman" w:hAnsi="Source Code Pro" w:cs="Times New Roman"/>
+          <w:color w:val="080808"/>
+          <w:kern w:val="0"/>
+          <w:sz w:val="21"/>
+          <w:szCs w:val="21"/>
+          <w:lang w:eastAsia="en-IN"/>
+          <w14:ligatures w14:val="none"/>
+        </w:rPr>
+        <w:t>.</w:t>
+      </w:r>
+      <w:r>
+        <w:rPr>
+          <w:rFonts w:ascii="Source Code Pro" w:eastAsia="Times New Roman" w:hAnsi="Source Code Pro" w:cs="Times New Roman"/>
+          <w:color w:val="871094"/>
+          <w:kern w:val="0"/>
+          <w:sz w:val="21"/>
+          <w:szCs w:val="21"/>
+          <w:lang w:eastAsia="en-IN"/>
+          <w14:ligatures w14:val="none"/>
+        </w:rPr>
+        <w:t>cardNumber</w:t>
+      </w:r>
+      <w:r>
+        <w:rPr>
+          <w:rFonts w:ascii="Source Code Pro" w:eastAsia="Times New Roman" w:hAnsi="Source Code Pro" w:cs="Times New Roman"/>
+          <w:color w:val="080808"/>
+          <w:kern w:val="0"/>
+          <w:sz w:val="21"/>
+          <w:szCs w:val="21"/>
+          <w:lang w:eastAsia="en-IN"/>
+          <w14:ligatures w14:val="none"/>
+        </w:rPr>
+        <w:t>=ccNum;</w:t>
+      </w:r>
+      <w:r>
+        <w:rPr>
+          <w:rFonts w:ascii="Source Code Pro" w:eastAsia="Times New Roman" w:hAnsi="Source Code Pro" w:cs="Times New Roman"/>
+          <w:color w:val="080808"/>
+          <w:kern w:val="0"/>
+          <w:sz w:val="21"/>
+          <w:szCs w:val="21"/>
+          <w:lang w:eastAsia="en-IN"/>
+          <w14:ligatures w14:val="none"/>
+        </w:rPr>
+        <w:br/>
+        <w:t xml:space="preserve">        </w:t>
+      </w:r>
+      <w:r>
+        <w:rPr>
+          <w:rFonts w:ascii="Source Code Pro" w:eastAsia="Times New Roman" w:hAnsi="Source Code Pro" w:cs="Times New Roman"/>
+          <w:color w:val="0033B3"/>
+          <w:kern w:val="0"/>
+          <w:sz w:val="21"/>
+          <w:szCs w:val="21"/>
+          <w:lang w:eastAsia="en-IN"/>
+          <w14:ligatures w14:val="none"/>
+        </w:rPr>
+        <w:t>this</w:t>
+      </w:r>
+      <w:r>
+        <w:rPr>
+          <w:rFonts w:ascii="Source Code Pro" w:eastAsia="Times New Roman" w:hAnsi="Source Code Pro" w:cs="Times New Roman"/>
+          <w:color w:val="080808"/>
+          <w:kern w:val="0"/>
+          <w:sz w:val="21"/>
+          <w:szCs w:val="21"/>
+          <w:lang w:eastAsia="en-IN"/>
+          <w14:ligatures w14:val="none"/>
+        </w:rPr>
+        <w:t>.</w:t>
+      </w:r>
+      <w:r>
+        <w:rPr>
+          <w:rFonts w:ascii="Source Code Pro" w:eastAsia="Times New Roman" w:hAnsi="Source Code Pro" w:cs="Times New Roman"/>
+          <w:color w:val="871094"/>
+          <w:kern w:val="0"/>
+          <w:sz w:val="21"/>
+          <w:szCs w:val="21"/>
+          <w:lang w:eastAsia="en-IN"/>
+          <w14:ligatures w14:val="none"/>
+        </w:rPr>
+        <w:t>cvv</w:t>
+      </w:r>
+      <w:r>
+        <w:rPr>
+          <w:rFonts w:ascii="Source Code Pro" w:eastAsia="Times New Roman" w:hAnsi="Source Code Pro" w:cs="Times New Roman"/>
+          <w:color w:val="080808"/>
+          <w:kern w:val="0"/>
+          <w:sz w:val="21"/>
+          <w:szCs w:val="21"/>
+          <w:lang w:eastAsia="en-IN"/>
+          <w14:ligatures w14:val="none"/>
+        </w:rPr>
+        <w:t>=cvv;</w:t>
+      </w:r>
+      <w:r>
+        <w:rPr>
+          <w:rFonts w:ascii="Source Code Pro" w:eastAsia="Times New Roman" w:hAnsi="Source Code Pro" w:cs="Times New Roman"/>
+          <w:color w:val="080808"/>
+          <w:kern w:val="0"/>
+          <w:sz w:val="21"/>
+          <w:szCs w:val="21"/>
+          <w:lang w:eastAsia="en-IN"/>
+          <w14:ligatures w14:val="none"/>
+        </w:rPr>
+        <w:br/>
+        <w:t xml:space="preserve">        </w:t>
+      </w:r>
+      <w:r>
+        <w:rPr>
+          <w:rFonts w:ascii="Source Code Pro" w:eastAsia="Times New Roman" w:hAnsi="Source Code Pro" w:cs="Times New Roman"/>
+          <w:color w:val="0033B3"/>
+          <w:kern w:val="0"/>
+          <w:sz w:val="21"/>
+          <w:szCs w:val="21"/>
+          <w:lang w:eastAsia="en-IN"/>
+          <w14:ligatures w14:val="none"/>
+        </w:rPr>
+        <w:t>this</w:t>
+      </w:r>
+      <w:r>
+        <w:rPr>
+          <w:rFonts w:ascii="Source Code Pro" w:eastAsia="Times New Roman" w:hAnsi="Source Code Pro" w:cs="Times New Roman"/>
+          <w:color w:val="080808"/>
+          <w:kern w:val="0"/>
+          <w:sz w:val="21"/>
+          <w:szCs w:val="21"/>
+          <w:lang w:eastAsia="en-IN"/>
+          <w14:ligatures w14:val="none"/>
+        </w:rPr>
+        <w:t>.</w:t>
+      </w:r>
+      <w:r>
+        <w:rPr>
+          <w:rFonts w:ascii="Source Code Pro" w:eastAsia="Times New Roman" w:hAnsi="Source Code Pro" w:cs="Times New Roman"/>
+          <w:color w:val="871094"/>
+          <w:kern w:val="0"/>
+          <w:sz w:val="21"/>
+          <w:szCs w:val="21"/>
+          <w:lang w:eastAsia="en-IN"/>
+          <w14:ligatures w14:val="none"/>
+        </w:rPr>
+        <w:t>dateOfExpiry</w:t>
+      </w:r>
+      <w:r>
+        <w:rPr>
+          <w:rFonts w:ascii="Source Code Pro" w:eastAsia="Times New Roman" w:hAnsi="Source Code Pro" w:cs="Times New Roman"/>
+          <w:color w:val="080808"/>
+          <w:kern w:val="0"/>
+          <w:sz w:val="21"/>
+          <w:szCs w:val="21"/>
+          <w:lang w:eastAsia="en-IN"/>
+          <w14:ligatures w14:val="none"/>
+        </w:rPr>
+        <w:t>=expiryDate;</w:t>
+      </w:r>
+      <w:r>
+        <w:rPr>
+          <w:rFonts w:ascii="Source Code Pro" w:eastAsia="Times New Roman" w:hAnsi="Source Code Pro" w:cs="Times New Roman"/>
+          <w:color w:val="080808"/>
+          <w:kern w:val="0"/>
+          <w:sz w:val="21"/>
+          <w:szCs w:val="21"/>
+          <w:lang w:eastAsia="en-IN"/>
+          <w14:ligatures w14:val="none"/>
+        </w:rPr>
+        <w:br/>
+        <w:t xml:space="preserve">    }</w:t>
+      </w:r>
+      <w:r>
+        <w:rPr>
+          <w:rFonts w:ascii="Source Code Pro" w:eastAsia="Times New Roman" w:hAnsi="Source Code Pro" w:cs="Times New Roman"/>
+          <w:color w:val="080808"/>
+          <w:kern w:val="0"/>
+          <w:sz w:val="21"/>
+          <w:szCs w:val="21"/>
+          <w:lang w:eastAsia="en-IN"/>
+          <w14:ligatures w14:val="none"/>
+        </w:rPr>
+        <w:br/>
+        <w:t xml:space="preserve">    </w:t>
+      </w:r>
+      <w:r>
+        <w:rPr>
+          <w:rFonts w:ascii="Source Code Pro" w:eastAsia="Times New Roman" w:hAnsi="Source Code Pro" w:cs="Times New Roman"/>
+          <w:color w:val="9E880D"/>
+          <w:kern w:val="0"/>
+          <w:sz w:val="21"/>
+          <w:szCs w:val="21"/>
+          <w:lang w:eastAsia="en-IN"/>
+          <w14:ligatures w14:val="none"/>
+        </w:rPr>
+        <w:t>@Override</w:t>
+      </w:r>
+      <w:r>
+        <w:rPr>
+          <w:rFonts w:ascii="Source Code Pro" w:eastAsia="Times New Roman" w:hAnsi="Source Code Pro" w:cs="Times New Roman"/>
+          <w:color w:val="9E880D"/>
+          <w:kern w:val="0"/>
+          <w:sz w:val="21"/>
+          <w:szCs w:val="21"/>
+          <w:lang w:eastAsia="en-IN"/>
+          <w14:ligatures w14:val="none"/>
+        </w:rPr>
+        <w:br/>
+        <w:t xml:space="preserve">    </w:t>
+      </w:r>
+      <w:r>
+        <w:rPr>
+          <w:rFonts w:ascii="Source Code Pro" w:eastAsia="Times New Roman" w:hAnsi="Source Code Pro" w:cs="Times New Roman"/>
+          <w:color w:val="0033B3"/>
+          <w:kern w:val="0"/>
+          <w:sz w:val="21"/>
+          <w:szCs w:val="21"/>
+          <w:lang w:eastAsia="en-IN"/>
+          <w14:ligatures w14:val="none"/>
+        </w:rPr>
+        <w:t xml:space="preserve">public void </w:t>
+      </w:r>
+      <w:r>
+        <w:rPr>
+          <w:rFonts w:ascii="Source Code Pro" w:eastAsia="Times New Roman" w:hAnsi="Source Code Pro" w:cs="Times New Roman"/>
+          <w:color w:val="00627A"/>
+          <w:kern w:val="0"/>
+          <w:sz w:val="21"/>
+          <w:szCs w:val="21"/>
+          <w:lang w:eastAsia="en-IN"/>
+          <w14:ligatures w14:val="none"/>
+        </w:rPr>
+        <w:t>pay</w:t>
+      </w:r>
+      <w:r>
+        <w:rPr>
+          <w:rFonts w:ascii="Source Code Pro" w:eastAsia="Times New Roman" w:hAnsi="Source Code Pro" w:cs="Times New Roman"/>
+          <w:color w:val="080808"/>
+          <w:kern w:val="0"/>
+          <w:sz w:val="21"/>
+          <w:szCs w:val="21"/>
+          <w:lang w:eastAsia="en-IN"/>
+          <w14:ligatures w14:val="none"/>
+        </w:rPr>
+        <w:t>(</w:t>
+      </w:r>
+      <w:r>
+        <w:rPr>
+          <w:rFonts w:ascii="Source Code Pro" w:eastAsia="Times New Roman" w:hAnsi="Source Code Pro" w:cs="Times New Roman"/>
+          <w:color w:val="0033B3"/>
+          <w:kern w:val="0"/>
+          <w:sz w:val="21"/>
+          <w:szCs w:val="21"/>
+          <w:lang w:eastAsia="en-IN"/>
+          <w14:ligatures w14:val="none"/>
+        </w:rPr>
+        <w:t xml:space="preserve">int </w:t>
+      </w:r>
+      <w:r>
+        <w:rPr>
+          <w:rFonts w:ascii="Source Code Pro" w:eastAsia="Times New Roman" w:hAnsi="Source Code Pro" w:cs="Times New Roman"/>
+          <w:color w:val="080808"/>
+          <w:kern w:val="0"/>
+          <w:sz w:val="21"/>
+          <w:szCs w:val="21"/>
+          <w:lang w:eastAsia="en-IN"/>
+          <w14:ligatures w14:val="none"/>
+        </w:rPr>
+        <w:t>amount) {</w:t>
+      </w:r>
+      <w:r>
+        <w:rPr>
+          <w:rFonts w:ascii="Source Code Pro" w:eastAsia="Times New Roman" w:hAnsi="Source Code Pro" w:cs="Times New Roman"/>
+          <w:color w:val="080808"/>
+          <w:kern w:val="0"/>
+          <w:sz w:val="21"/>
+          <w:szCs w:val="21"/>
+          <w:lang w:eastAsia="en-IN"/>
+          <w14:ligatures w14:val="none"/>
+        </w:rPr>
+        <w:br/>
+        <w:t xml:space="preserve">        </w:t>
+      </w:r>
+      <w:r>
+        <w:rPr>
+          <w:rFonts w:ascii="Source Code Pro" w:eastAsia="Times New Roman" w:hAnsi="Source Code Pro" w:cs="Times New Roman"/>
+          <w:color w:val="000000"/>
+          <w:kern w:val="0"/>
+          <w:sz w:val="21"/>
+          <w:szCs w:val="21"/>
+          <w:lang w:eastAsia="en-IN"/>
+          <w14:ligatures w14:val="none"/>
+        </w:rPr>
+        <w:t>System</w:t>
+      </w:r>
+      <w:r>
+        <w:rPr>
+          <w:rFonts w:ascii="Source Code Pro" w:eastAsia="Times New Roman" w:hAnsi="Source Code Pro" w:cs="Times New Roman"/>
+          <w:color w:val="080808"/>
+          <w:kern w:val="0"/>
+          <w:sz w:val="21"/>
+          <w:szCs w:val="21"/>
+          <w:lang w:eastAsia="en-IN"/>
+          <w14:ligatures w14:val="none"/>
+        </w:rPr>
+        <w:t>.</w:t>
+      </w:r>
+      <w:r>
+        <w:rPr>
+          <w:rFonts w:ascii="Source Code Pro" w:eastAsia="Times New Roman" w:hAnsi="Source Code Pro" w:cs="Times New Roman"/>
+          <w:i/>
+          <w:iCs/>
+          <w:color w:val="871094"/>
+          <w:kern w:val="0"/>
+          <w:sz w:val="21"/>
+          <w:szCs w:val="21"/>
+          <w:lang w:eastAsia="en-IN"/>
+          <w14:ligatures w14:val="none"/>
+        </w:rPr>
+        <w:t>out</w:t>
+      </w:r>
+      <w:r>
+        <w:rPr>
+          <w:rFonts w:ascii="Source Code Pro" w:eastAsia="Times New Roman" w:hAnsi="Source Code Pro" w:cs="Times New Roman"/>
+          <w:color w:val="080808"/>
+          <w:kern w:val="0"/>
+          <w:sz w:val="21"/>
+          <w:szCs w:val="21"/>
+          <w:lang w:eastAsia="en-IN"/>
+          <w14:ligatures w14:val="none"/>
+        </w:rPr>
+        <w:t>.println(amount +</w:t>
+      </w:r>
+      <w:r>
+        <w:rPr>
+          <w:rFonts w:ascii="Source Code Pro" w:eastAsia="Times New Roman" w:hAnsi="Source Code Pro" w:cs="Times New Roman"/>
+          <w:color w:val="067D17"/>
+          <w:kern w:val="0"/>
+          <w:sz w:val="21"/>
+          <w:szCs w:val="21"/>
+          <w:lang w:eastAsia="en-IN"/>
+          <w14:ligatures w14:val="none"/>
+        </w:rPr>
+        <w:t>" paid with credit/debit card"</w:t>
+      </w:r>
+      <w:r>
+        <w:rPr>
+          <w:rFonts w:ascii="Source Code Pro" w:eastAsia="Times New Roman" w:hAnsi="Source Code Pro" w:cs="Times New Roman"/>
+          <w:color w:val="080808"/>
+          <w:kern w:val="0"/>
+          <w:sz w:val="21"/>
+          <w:szCs w:val="21"/>
+          <w:lang w:eastAsia="en-IN"/>
+          <w14:ligatures w14:val="none"/>
+        </w:rPr>
+        <w:t>);</w:t>
+      </w:r>
+      <w:r>
+        <w:rPr>
+          <w:rFonts w:ascii="Source Code Pro" w:eastAsia="Times New Roman" w:hAnsi="Source Code Pro" w:cs="Times New Roman"/>
+          <w:color w:val="080808"/>
+          <w:kern w:val="0"/>
+          <w:sz w:val="21"/>
+          <w:szCs w:val="21"/>
+          <w:lang w:eastAsia="en-IN"/>
+          <w14:ligatures w14:val="none"/>
+        </w:rPr>
+        <w:br/>
+        <w:t xml:space="preserve">    }</w:t>
+      </w:r>
+      <w:r>
+        <w:rPr>
+          <w:rFonts w:ascii="Source Code Pro" w:eastAsia="Times New Roman" w:hAnsi="Source Code Pro" w:cs="Times New Roman"/>
+          <w:color w:val="080808"/>
+          <w:kern w:val="0"/>
+          <w:sz w:val="21"/>
+          <w:szCs w:val="21"/>
+          <w:lang w:eastAsia="en-IN"/>
+          <w14:ligatures w14:val="none"/>
+        </w:rPr>
+        <w:br/>
+      </w:r>
+      <w:r>
+        <w:rPr>
+          <w:rFonts w:ascii="Source Code Pro" w:eastAsia="Times New Roman" w:hAnsi="Source Code Pro" w:cs="Times New Roman"/>
+          <w:color w:val="080808"/>
+          <w:kern w:val="0"/>
+          <w:sz w:val="21"/>
+          <w:szCs w:val="21"/>
+          <w:lang w:eastAsia="en-IN"/>
+          <w14:ligatures w14:val="none"/>
+        </w:rPr>
+        <w:br/>
+        <w:t>}</w:t>
+      </w:r>
+      <w:r>
+        <w:rPr>
+          <w:rFonts w:ascii="Source Code Pro" w:eastAsia="Times New Roman" w:hAnsi="Source Code Pro" w:cs="Times New Roman"/>
+          <w:color w:val="080808"/>
+          <w:kern w:val="0"/>
+          <w:sz w:val="21"/>
+          <w:szCs w:val="21"/>
+          <w:lang w:eastAsia="en-IN"/>
+          <w14:ligatures w14:val="none"/>
+        </w:rPr>
+        <w:br/>
+      </w:r>
+      <w:r>
+        <w:rPr>
+          <w:rFonts w:ascii="Source Code Pro" w:eastAsia="Times New Roman" w:hAnsi="Source Code Pro" w:cs="Times New Roman"/>
+          <w:color w:val="080808"/>
+          <w:kern w:val="0"/>
+          <w:sz w:val="21"/>
+          <w:szCs w:val="21"/>
+          <w:lang w:eastAsia="en-IN"/>
+          <w14:ligatures w14:val="none"/>
+        </w:rPr>
+        <w:br/>
+      </w:r>
+      <w:r>
+        <w:rPr>
+          <w:rFonts w:ascii="Source Code Pro" w:eastAsia="Times New Roman" w:hAnsi="Source Code Pro" w:cs="Times New Roman"/>
+          <w:color w:val="0033B3"/>
+          <w:kern w:val="0"/>
+          <w:sz w:val="21"/>
+          <w:szCs w:val="21"/>
+          <w:lang w:eastAsia="en-IN"/>
+          <w14:ligatures w14:val="none"/>
+        </w:rPr>
+        <w:lastRenderedPageBreak/>
+        <w:t xml:space="preserve">class </w:t>
+      </w:r>
+      <w:r>
+        <w:rPr>
+          <w:rFonts w:ascii="Source Code Pro" w:eastAsia="Times New Roman" w:hAnsi="Source Code Pro" w:cs="Times New Roman"/>
+          <w:color w:val="000000"/>
+          <w:kern w:val="0"/>
+          <w:sz w:val="21"/>
+          <w:szCs w:val="21"/>
+          <w:lang w:eastAsia="en-IN"/>
+          <w14:ligatures w14:val="none"/>
+        </w:rPr>
+        <w:t xml:space="preserve">PaypalStrategy </w:t>
+      </w:r>
+      <w:r>
+        <w:rPr>
+          <w:rFonts w:ascii="Source Code Pro" w:eastAsia="Times New Roman" w:hAnsi="Source Code Pro" w:cs="Times New Roman"/>
+          <w:color w:val="0033B3"/>
+          <w:kern w:val="0"/>
+          <w:sz w:val="21"/>
+          <w:szCs w:val="21"/>
+          <w:lang w:eastAsia="en-IN"/>
+          <w14:ligatures w14:val="none"/>
+        </w:rPr>
+        <w:t xml:space="preserve">implements </w:t>
+      </w:r>
+      <w:r>
+        <w:rPr>
+          <w:rFonts w:ascii="Source Code Pro" w:eastAsia="Times New Roman" w:hAnsi="Source Code Pro" w:cs="Times New Roman"/>
+          <w:color w:val="000000"/>
+          <w:kern w:val="0"/>
+          <w:sz w:val="21"/>
+          <w:szCs w:val="21"/>
+          <w:lang w:eastAsia="en-IN"/>
+          <w14:ligatures w14:val="none"/>
+        </w:rPr>
+        <w:t xml:space="preserve">PaymentStrategy </w:t>
+      </w:r>
+      <w:r>
+        <w:rPr>
+          <w:rFonts w:ascii="Source Code Pro" w:eastAsia="Times New Roman" w:hAnsi="Source Code Pro" w:cs="Times New Roman"/>
+          <w:color w:val="080808"/>
+          <w:kern w:val="0"/>
+          <w:sz w:val="21"/>
+          <w:szCs w:val="21"/>
+          <w:lang w:eastAsia="en-IN"/>
+          <w14:ligatures w14:val="none"/>
+        </w:rPr>
+        <w:t>{</w:t>
+      </w:r>
+      <w:r>
+        <w:rPr>
+          <w:rFonts w:ascii="Source Code Pro" w:eastAsia="Times New Roman" w:hAnsi="Source Code Pro" w:cs="Times New Roman"/>
+          <w:color w:val="080808"/>
+          <w:kern w:val="0"/>
+          <w:sz w:val="21"/>
+          <w:szCs w:val="21"/>
+          <w:lang w:eastAsia="en-IN"/>
+          <w14:ligatures w14:val="none"/>
+        </w:rPr>
+        <w:br/>
+      </w:r>
+      <w:r>
+        <w:rPr>
+          <w:rFonts w:ascii="Source Code Pro" w:eastAsia="Times New Roman" w:hAnsi="Source Code Pro" w:cs="Times New Roman"/>
+          <w:color w:val="080808"/>
+          <w:kern w:val="0"/>
+          <w:sz w:val="21"/>
+          <w:szCs w:val="21"/>
+          <w:lang w:eastAsia="en-IN"/>
+          <w14:ligatures w14:val="none"/>
+        </w:rPr>
+        <w:br/>
+        <w:t xml:space="preserve">    </w:t>
+      </w:r>
+      <w:r>
+        <w:rPr>
+          <w:rFonts w:ascii="Source Code Pro" w:eastAsia="Times New Roman" w:hAnsi="Source Code Pro" w:cs="Times New Roman"/>
+          <w:color w:val="0033B3"/>
+          <w:kern w:val="0"/>
+          <w:sz w:val="21"/>
+          <w:szCs w:val="21"/>
+          <w:lang w:eastAsia="en-IN"/>
+          <w14:ligatures w14:val="none"/>
+        </w:rPr>
+        <w:t xml:space="preserve">private </w:t>
+      </w:r>
+      <w:r>
+        <w:rPr>
+          <w:rFonts w:ascii="Source Code Pro" w:eastAsia="Times New Roman" w:hAnsi="Source Code Pro" w:cs="Times New Roman"/>
+          <w:color w:val="000000"/>
+          <w:kern w:val="0"/>
+          <w:sz w:val="21"/>
+          <w:szCs w:val="21"/>
+          <w:lang w:eastAsia="en-IN"/>
+          <w14:ligatures w14:val="none"/>
+        </w:rPr>
+        <w:t xml:space="preserve">String </w:t>
+      </w:r>
+      <w:r>
+        <w:rPr>
+          <w:rFonts w:ascii="Source Code Pro" w:eastAsia="Times New Roman" w:hAnsi="Source Code Pro" w:cs="Times New Roman"/>
+          <w:color w:val="871094"/>
+          <w:kern w:val="0"/>
+          <w:sz w:val="21"/>
+          <w:szCs w:val="21"/>
+          <w:lang w:eastAsia="en-IN"/>
+          <w14:ligatures w14:val="none"/>
+        </w:rPr>
+        <w:t>emailId</w:t>
+      </w:r>
+      <w:r>
+        <w:rPr>
+          <w:rFonts w:ascii="Source Code Pro" w:eastAsia="Times New Roman" w:hAnsi="Source Code Pro" w:cs="Times New Roman"/>
+          <w:color w:val="080808"/>
+          <w:kern w:val="0"/>
+          <w:sz w:val="21"/>
+          <w:szCs w:val="21"/>
+          <w:lang w:eastAsia="en-IN"/>
+          <w14:ligatures w14:val="none"/>
+        </w:rPr>
+        <w:t>;</w:t>
+      </w:r>
+      <w:r>
+        <w:rPr>
+          <w:rFonts w:ascii="Source Code Pro" w:eastAsia="Times New Roman" w:hAnsi="Source Code Pro" w:cs="Times New Roman"/>
+          <w:color w:val="080808"/>
+          <w:kern w:val="0"/>
+          <w:sz w:val="21"/>
+          <w:szCs w:val="21"/>
+          <w:lang w:eastAsia="en-IN"/>
+          <w14:ligatures w14:val="none"/>
+        </w:rPr>
+        <w:br/>
+        <w:t xml:space="preserve">    </w:t>
+      </w:r>
+      <w:r>
+        <w:rPr>
+          <w:rFonts w:ascii="Source Code Pro" w:eastAsia="Times New Roman" w:hAnsi="Source Code Pro" w:cs="Times New Roman"/>
+          <w:color w:val="0033B3"/>
+          <w:kern w:val="0"/>
+          <w:sz w:val="21"/>
+          <w:szCs w:val="21"/>
+          <w:lang w:eastAsia="en-IN"/>
+          <w14:ligatures w14:val="none"/>
+        </w:rPr>
+        <w:t xml:space="preserve">private </w:t>
+      </w:r>
+      <w:r>
+        <w:rPr>
+          <w:rFonts w:ascii="Source Code Pro" w:eastAsia="Times New Roman" w:hAnsi="Source Code Pro" w:cs="Times New Roman"/>
+          <w:color w:val="000000"/>
+          <w:kern w:val="0"/>
+          <w:sz w:val="21"/>
+          <w:szCs w:val="21"/>
+          <w:lang w:eastAsia="en-IN"/>
+          <w14:ligatures w14:val="none"/>
+        </w:rPr>
+        <w:t xml:space="preserve">String </w:t>
+      </w:r>
+      <w:r>
+        <w:rPr>
+          <w:rFonts w:ascii="Source Code Pro" w:eastAsia="Times New Roman" w:hAnsi="Source Code Pro" w:cs="Times New Roman"/>
+          <w:color w:val="871094"/>
+          <w:kern w:val="0"/>
+          <w:sz w:val="21"/>
+          <w:szCs w:val="21"/>
+          <w:lang w:eastAsia="en-IN"/>
+          <w14:ligatures w14:val="none"/>
+        </w:rPr>
+        <w:t>password</w:t>
+      </w:r>
+      <w:r>
+        <w:rPr>
+          <w:rFonts w:ascii="Source Code Pro" w:eastAsia="Times New Roman" w:hAnsi="Source Code Pro" w:cs="Times New Roman"/>
+          <w:color w:val="080808"/>
+          <w:kern w:val="0"/>
+          <w:sz w:val="21"/>
+          <w:szCs w:val="21"/>
+          <w:lang w:eastAsia="en-IN"/>
+          <w14:ligatures w14:val="none"/>
+        </w:rPr>
+        <w:t>;</w:t>
+      </w:r>
+      <w:r>
+        <w:rPr>
+          <w:rFonts w:ascii="Source Code Pro" w:eastAsia="Times New Roman" w:hAnsi="Source Code Pro" w:cs="Times New Roman"/>
+          <w:color w:val="080808"/>
+          <w:kern w:val="0"/>
+          <w:sz w:val="21"/>
+          <w:szCs w:val="21"/>
+          <w:lang w:eastAsia="en-IN"/>
+          <w14:ligatures w14:val="none"/>
+        </w:rPr>
+        <w:br/>
+      </w:r>
+      <w:r>
+        <w:rPr>
+          <w:rFonts w:ascii="Source Code Pro" w:eastAsia="Times New Roman" w:hAnsi="Source Code Pro" w:cs="Times New Roman"/>
+          <w:color w:val="080808"/>
+          <w:kern w:val="0"/>
+          <w:sz w:val="21"/>
+          <w:szCs w:val="21"/>
+          <w:lang w:eastAsia="en-IN"/>
+          <w14:ligatures w14:val="none"/>
+        </w:rPr>
+        <w:br/>
+        <w:t xml:space="preserve">    </w:t>
+      </w:r>
+      <w:r>
+        <w:rPr>
+          <w:rFonts w:ascii="Source Code Pro" w:eastAsia="Times New Roman" w:hAnsi="Source Code Pro" w:cs="Times New Roman"/>
+          <w:color w:val="0033B3"/>
+          <w:kern w:val="0"/>
+          <w:sz w:val="21"/>
+          <w:szCs w:val="21"/>
+          <w:lang w:eastAsia="en-IN"/>
+          <w14:ligatures w14:val="none"/>
+        </w:rPr>
+        <w:t xml:space="preserve">public </w:t>
+      </w:r>
+      <w:r>
+        <w:rPr>
+          <w:rFonts w:ascii="Source Code Pro" w:eastAsia="Times New Roman" w:hAnsi="Source Code Pro" w:cs="Times New Roman"/>
+          <w:color w:val="00627A"/>
+          <w:kern w:val="0"/>
+          <w:sz w:val="21"/>
+          <w:szCs w:val="21"/>
+          <w:lang w:eastAsia="en-IN"/>
+          <w14:ligatures w14:val="none"/>
+        </w:rPr>
+        <w:t>PaypalStrategy</w:t>
+      </w:r>
+      <w:r>
+        <w:rPr>
+          <w:rFonts w:ascii="Source Code Pro" w:eastAsia="Times New Roman" w:hAnsi="Source Code Pro" w:cs="Times New Roman"/>
+          <w:color w:val="080808"/>
+          <w:kern w:val="0"/>
+          <w:sz w:val="21"/>
+          <w:szCs w:val="21"/>
+          <w:lang w:eastAsia="en-IN"/>
+          <w14:ligatures w14:val="none"/>
+        </w:rPr>
+        <w:t>(</w:t>
+      </w:r>
+      <w:r>
+        <w:rPr>
+          <w:rFonts w:ascii="Source Code Pro" w:eastAsia="Times New Roman" w:hAnsi="Source Code Pro" w:cs="Times New Roman"/>
+          <w:color w:val="000000"/>
+          <w:kern w:val="0"/>
+          <w:sz w:val="21"/>
+          <w:szCs w:val="21"/>
+          <w:lang w:eastAsia="en-IN"/>
+          <w14:ligatures w14:val="none"/>
+        </w:rPr>
+        <w:t xml:space="preserve">String </w:t>
+      </w:r>
+      <w:r>
+        <w:rPr>
+          <w:rFonts w:ascii="Source Code Pro" w:eastAsia="Times New Roman" w:hAnsi="Source Code Pro" w:cs="Times New Roman"/>
+          <w:color w:val="080808"/>
+          <w:kern w:val="0"/>
+          <w:sz w:val="21"/>
+          <w:szCs w:val="21"/>
+          <w:lang w:eastAsia="en-IN"/>
+          <w14:ligatures w14:val="none"/>
+        </w:rPr>
+        <w:t xml:space="preserve">email, </w:t>
+      </w:r>
+      <w:r>
+        <w:rPr>
+          <w:rFonts w:ascii="Source Code Pro" w:eastAsia="Times New Roman" w:hAnsi="Source Code Pro" w:cs="Times New Roman"/>
+          <w:color w:val="000000"/>
+          <w:kern w:val="0"/>
+          <w:sz w:val="21"/>
+          <w:szCs w:val="21"/>
+          <w:lang w:eastAsia="en-IN"/>
+          <w14:ligatures w14:val="none"/>
+        </w:rPr>
+        <w:t xml:space="preserve">String </w:t>
+      </w:r>
+      <w:r>
+        <w:rPr>
+          <w:rFonts w:ascii="Source Code Pro" w:eastAsia="Times New Roman" w:hAnsi="Source Code Pro" w:cs="Times New Roman"/>
+          <w:color w:val="080808"/>
+          <w:kern w:val="0"/>
+          <w:sz w:val="21"/>
+          <w:szCs w:val="21"/>
+          <w:lang w:eastAsia="en-IN"/>
+          <w14:ligatures w14:val="none"/>
+        </w:rPr>
+        <w:t>pwd){</w:t>
+      </w:r>
+      <w:r>
+        <w:rPr>
+          <w:rFonts w:ascii="Source Code Pro" w:eastAsia="Times New Roman" w:hAnsi="Source Code Pro" w:cs="Times New Roman"/>
+          <w:color w:val="080808"/>
+          <w:kern w:val="0"/>
+          <w:sz w:val="21"/>
+          <w:szCs w:val="21"/>
+          <w:lang w:eastAsia="en-IN"/>
+          <w14:ligatures w14:val="none"/>
+        </w:rPr>
+        <w:br/>
+        <w:t xml:space="preserve">        </w:t>
+      </w:r>
+      <w:r>
+        <w:rPr>
+          <w:rFonts w:ascii="Source Code Pro" w:eastAsia="Times New Roman" w:hAnsi="Source Code Pro" w:cs="Times New Roman"/>
+          <w:color w:val="0033B3"/>
+          <w:kern w:val="0"/>
+          <w:sz w:val="21"/>
+          <w:szCs w:val="21"/>
+          <w:lang w:eastAsia="en-IN"/>
+          <w14:ligatures w14:val="none"/>
+        </w:rPr>
+        <w:t>this</w:t>
+      </w:r>
+      <w:r>
+        <w:rPr>
+          <w:rFonts w:ascii="Source Code Pro" w:eastAsia="Times New Roman" w:hAnsi="Source Code Pro" w:cs="Times New Roman"/>
+          <w:color w:val="080808"/>
+          <w:kern w:val="0"/>
+          <w:sz w:val="21"/>
+          <w:szCs w:val="21"/>
+          <w:lang w:eastAsia="en-IN"/>
+          <w14:ligatures w14:val="none"/>
+        </w:rPr>
+        <w:t>.</w:t>
+      </w:r>
+      <w:r>
+        <w:rPr>
+          <w:rFonts w:ascii="Source Code Pro" w:eastAsia="Times New Roman" w:hAnsi="Source Code Pro" w:cs="Times New Roman"/>
+          <w:color w:val="871094"/>
+          <w:kern w:val="0"/>
+          <w:sz w:val="21"/>
+          <w:szCs w:val="21"/>
+          <w:lang w:eastAsia="en-IN"/>
+          <w14:ligatures w14:val="none"/>
+        </w:rPr>
+        <w:t>emailId</w:t>
+      </w:r>
+      <w:r>
+        <w:rPr>
+          <w:rFonts w:ascii="Source Code Pro" w:eastAsia="Times New Roman" w:hAnsi="Source Code Pro" w:cs="Times New Roman"/>
+          <w:color w:val="080808"/>
+          <w:kern w:val="0"/>
+          <w:sz w:val="21"/>
+          <w:szCs w:val="21"/>
+          <w:lang w:eastAsia="en-IN"/>
+          <w14:ligatures w14:val="none"/>
+        </w:rPr>
+        <w:t>=email;</w:t>
+      </w:r>
+      <w:r>
+        <w:rPr>
+          <w:rFonts w:ascii="Source Code Pro" w:eastAsia="Times New Roman" w:hAnsi="Source Code Pro" w:cs="Times New Roman"/>
+          <w:color w:val="080808"/>
+          <w:kern w:val="0"/>
+          <w:sz w:val="21"/>
+          <w:szCs w:val="21"/>
+          <w:lang w:eastAsia="en-IN"/>
+          <w14:ligatures w14:val="none"/>
+        </w:rPr>
+        <w:br/>
+        <w:t xml:space="preserve">        </w:t>
+      </w:r>
+      <w:r>
+        <w:rPr>
+          <w:rFonts w:ascii="Source Code Pro" w:eastAsia="Times New Roman" w:hAnsi="Source Code Pro" w:cs="Times New Roman"/>
+          <w:color w:val="0033B3"/>
+          <w:kern w:val="0"/>
+          <w:sz w:val="21"/>
+          <w:szCs w:val="21"/>
+          <w:lang w:eastAsia="en-IN"/>
+          <w14:ligatures w14:val="none"/>
+        </w:rPr>
+        <w:t>this</w:t>
+      </w:r>
+      <w:r>
+        <w:rPr>
+          <w:rFonts w:ascii="Source Code Pro" w:eastAsia="Times New Roman" w:hAnsi="Source Code Pro" w:cs="Times New Roman"/>
+          <w:color w:val="080808"/>
+          <w:kern w:val="0"/>
+          <w:sz w:val="21"/>
+          <w:szCs w:val="21"/>
+          <w:lang w:eastAsia="en-IN"/>
+          <w14:ligatures w14:val="none"/>
+        </w:rPr>
+        <w:t>.</w:t>
+      </w:r>
+      <w:r>
+        <w:rPr>
+          <w:rFonts w:ascii="Source Code Pro" w:eastAsia="Times New Roman" w:hAnsi="Source Code Pro" w:cs="Times New Roman"/>
+          <w:color w:val="871094"/>
+          <w:kern w:val="0"/>
+          <w:sz w:val="21"/>
+          <w:szCs w:val="21"/>
+          <w:lang w:eastAsia="en-IN"/>
+          <w14:ligatures w14:val="none"/>
+        </w:rPr>
+        <w:t>password</w:t>
+      </w:r>
+      <w:r>
+        <w:rPr>
+          <w:rFonts w:ascii="Source Code Pro" w:eastAsia="Times New Roman" w:hAnsi="Source Code Pro" w:cs="Times New Roman"/>
+          <w:color w:val="080808"/>
+          <w:kern w:val="0"/>
+          <w:sz w:val="21"/>
+          <w:szCs w:val="21"/>
+          <w:lang w:eastAsia="en-IN"/>
+          <w14:ligatures w14:val="none"/>
+        </w:rPr>
+        <w:t>=pwd;</w:t>
+      </w:r>
+      <w:r>
+        <w:rPr>
+          <w:rFonts w:ascii="Source Code Pro" w:eastAsia="Times New Roman" w:hAnsi="Source Code Pro" w:cs="Times New Roman"/>
+          <w:color w:val="080808"/>
+          <w:kern w:val="0"/>
+          <w:sz w:val="21"/>
+          <w:szCs w:val="21"/>
+          <w:lang w:eastAsia="en-IN"/>
+          <w14:ligatures w14:val="none"/>
+        </w:rPr>
+        <w:br/>
+        <w:t xml:space="preserve">    }</w:t>
+      </w:r>
+      <w:r>
+        <w:rPr>
+          <w:rFonts w:ascii="Source Code Pro" w:eastAsia="Times New Roman" w:hAnsi="Source Code Pro" w:cs="Times New Roman"/>
+          <w:color w:val="080808"/>
+          <w:kern w:val="0"/>
+          <w:sz w:val="21"/>
+          <w:szCs w:val="21"/>
+          <w:lang w:eastAsia="en-IN"/>
+          <w14:ligatures w14:val="none"/>
+        </w:rPr>
+        <w:br/>
+      </w:r>
+      <w:r>
+        <w:rPr>
+          <w:rFonts w:ascii="Source Code Pro" w:eastAsia="Times New Roman" w:hAnsi="Source Code Pro" w:cs="Times New Roman"/>
+          <w:color w:val="080808"/>
+          <w:kern w:val="0"/>
+          <w:sz w:val="21"/>
+          <w:szCs w:val="21"/>
+          <w:lang w:eastAsia="en-IN"/>
+          <w14:ligatures w14:val="none"/>
+        </w:rPr>
+        <w:br/>
+        <w:t xml:space="preserve">    </w:t>
+      </w:r>
+      <w:r>
+        <w:rPr>
+          <w:rFonts w:ascii="Source Code Pro" w:eastAsia="Times New Roman" w:hAnsi="Source Code Pro" w:cs="Times New Roman"/>
+          <w:color w:val="9E880D"/>
+          <w:kern w:val="0"/>
+          <w:sz w:val="21"/>
+          <w:szCs w:val="21"/>
+          <w:lang w:eastAsia="en-IN"/>
+          <w14:ligatures w14:val="none"/>
+        </w:rPr>
+        <w:t>@Override</w:t>
+      </w:r>
+      <w:r>
+        <w:rPr>
+          <w:rFonts w:ascii="Source Code Pro" w:eastAsia="Times New Roman" w:hAnsi="Source Code Pro" w:cs="Times New Roman"/>
+          <w:color w:val="9E880D"/>
+          <w:kern w:val="0"/>
+          <w:sz w:val="21"/>
+          <w:szCs w:val="21"/>
+          <w:lang w:eastAsia="en-IN"/>
+          <w14:ligatures w14:val="none"/>
+        </w:rPr>
+        <w:br/>
+        <w:t xml:space="preserve">    </w:t>
+      </w:r>
+      <w:r>
+        <w:rPr>
+          <w:rFonts w:ascii="Source Code Pro" w:eastAsia="Times New Roman" w:hAnsi="Source Code Pro" w:cs="Times New Roman"/>
+          <w:color w:val="0033B3"/>
+          <w:kern w:val="0"/>
+          <w:sz w:val="21"/>
+          <w:szCs w:val="21"/>
+          <w:lang w:eastAsia="en-IN"/>
+          <w14:ligatures w14:val="none"/>
+        </w:rPr>
+        <w:t xml:space="preserve">public void </w:t>
+      </w:r>
+      <w:r>
+        <w:rPr>
+          <w:rFonts w:ascii="Source Code Pro" w:eastAsia="Times New Roman" w:hAnsi="Source Code Pro" w:cs="Times New Roman"/>
+          <w:color w:val="00627A"/>
+          <w:kern w:val="0"/>
+          <w:sz w:val="21"/>
+          <w:szCs w:val="21"/>
+          <w:lang w:eastAsia="en-IN"/>
+          <w14:ligatures w14:val="none"/>
+        </w:rPr>
+        <w:t>pay</w:t>
+      </w:r>
+      <w:r>
+        <w:rPr>
+          <w:rFonts w:ascii="Source Code Pro" w:eastAsia="Times New Roman" w:hAnsi="Source Code Pro" w:cs="Times New Roman"/>
+          <w:color w:val="080808"/>
+          <w:kern w:val="0"/>
+          <w:sz w:val="21"/>
+          <w:szCs w:val="21"/>
+          <w:lang w:eastAsia="en-IN"/>
+          <w14:ligatures w14:val="none"/>
+        </w:rPr>
+        <w:t>(</w:t>
+      </w:r>
+      <w:r>
+        <w:rPr>
+          <w:rFonts w:ascii="Source Code Pro" w:eastAsia="Times New Roman" w:hAnsi="Source Code Pro" w:cs="Times New Roman"/>
+          <w:color w:val="0033B3"/>
+          <w:kern w:val="0"/>
+          <w:sz w:val="21"/>
+          <w:szCs w:val="21"/>
+          <w:lang w:eastAsia="en-IN"/>
+          <w14:ligatures w14:val="none"/>
+        </w:rPr>
+        <w:t xml:space="preserve">int </w:t>
+      </w:r>
+      <w:r>
+        <w:rPr>
+          <w:rFonts w:ascii="Source Code Pro" w:eastAsia="Times New Roman" w:hAnsi="Source Code Pro" w:cs="Times New Roman"/>
+          <w:color w:val="080808"/>
+          <w:kern w:val="0"/>
+          <w:sz w:val="21"/>
+          <w:szCs w:val="21"/>
+          <w:lang w:eastAsia="en-IN"/>
+          <w14:ligatures w14:val="none"/>
+        </w:rPr>
+        <w:t>amount) {</w:t>
+      </w:r>
+      <w:r>
+        <w:rPr>
+          <w:rFonts w:ascii="Source Code Pro" w:eastAsia="Times New Roman" w:hAnsi="Source Code Pro" w:cs="Times New Roman"/>
+          <w:color w:val="080808"/>
+          <w:kern w:val="0"/>
+          <w:sz w:val="21"/>
+          <w:szCs w:val="21"/>
+          <w:lang w:eastAsia="en-IN"/>
+          <w14:ligatures w14:val="none"/>
+        </w:rPr>
+        <w:br/>
+        <w:t xml:space="preserve">        </w:t>
+      </w:r>
+      <w:r>
+        <w:rPr>
+          <w:rFonts w:ascii="Source Code Pro" w:eastAsia="Times New Roman" w:hAnsi="Source Code Pro" w:cs="Times New Roman"/>
+          <w:color w:val="000000"/>
+          <w:kern w:val="0"/>
+          <w:sz w:val="21"/>
+          <w:szCs w:val="21"/>
+          <w:lang w:eastAsia="en-IN"/>
+          <w14:ligatures w14:val="none"/>
+        </w:rPr>
+        <w:t>System</w:t>
+      </w:r>
+      <w:r>
+        <w:rPr>
+          <w:rFonts w:ascii="Source Code Pro" w:eastAsia="Times New Roman" w:hAnsi="Source Code Pro" w:cs="Times New Roman"/>
+          <w:color w:val="080808"/>
+          <w:kern w:val="0"/>
+          <w:sz w:val="21"/>
+          <w:szCs w:val="21"/>
+          <w:lang w:eastAsia="en-IN"/>
+          <w14:ligatures w14:val="none"/>
+        </w:rPr>
+        <w:t>.</w:t>
+      </w:r>
+      <w:r>
+        <w:rPr>
+          <w:rFonts w:ascii="Source Code Pro" w:eastAsia="Times New Roman" w:hAnsi="Source Code Pro" w:cs="Times New Roman"/>
+          <w:i/>
+          <w:iCs/>
+          <w:color w:val="871094"/>
+          <w:kern w:val="0"/>
+          <w:sz w:val="21"/>
+          <w:szCs w:val="21"/>
+          <w:lang w:eastAsia="en-IN"/>
+          <w14:ligatures w14:val="none"/>
+        </w:rPr>
+        <w:t>out</w:t>
+      </w:r>
+      <w:r>
+        <w:rPr>
+          <w:rFonts w:ascii="Source Code Pro" w:eastAsia="Times New Roman" w:hAnsi="Source Code Pro" w:cs="Times New Roman"/>
+          <w:color w:val="080808"/>
+          <w:kern w:val="0"/>
+          <w:sz w:val="21"/>
+          <w:szCs w:val="21"/>
+          <w:lang w:eastAsia="en-IN"/>
+          <w14:ligatures w14:val="none"/>
+        </w:rPr>
+        <w:t xml:space="preserve">.println(amount + </w:t>
+      </w:r>
+      <w:r>
+        <w:rPr>
+          <w:rFonts w:ascii="Source Code Pro" w:eastAsia="Times New Roman" w:hAnsi="Source Code Pro" w:cs="Times New Roman"/>
+          <w:color w:val="067D17"/>
+          <w:kern w:val="0"/>
+          <w:sz w:val="21"/>
+          <w:szCs w:val="21"/>
+          <w:lang w:eastAsia="en-IN"/>
+          <w14:ligatures w14:val="none"/>
+        </w:rPr>
+        <w:t>" paid using Paypal."</w:t>
+      </w:r>
+      <w:r>
+        <w:rPr>
+          <w:rFonts w:ascii="Source Code Pro" w:eastAsia="Times New Roman" w:hAnsi="Source Code Pro" w:cs="Times New Roman"/>
+          <w:color w:val="080808"/>
+          <w:kern w:val="0"/>
+          <w:sz w:val="21"/>
+          <w:szCs w:val="21"/>
+          <w:lang w:eastAsia="en-IN"/>
+          <w14:ligatures w14:val="none"/>
+        </w:rPr>
+        <w:t>);</w:t>
+      </w:r>
+      <w:r>
+        <w:rPr>
+          <w:rFonts w:ascii="Source Code Pro" w:eastAsia="Times New Roman" w:hAnsi="Source Code Pro" w:cs="Times New Roman"/>
+          <w:color w:val="080808"/>
+          <w:kern w:val="0"/>
+          <w:sz w:val="21"/>
+          <w:szCs w:val="21"/>
+          <w:lang w:eastAsia="en-IN"/>
+          <w14:ligatures w14:val="none"/>
+        </w:rPr>
+        <w:br/>
+        <w:t xml:space="preserve">    }</w:t>
+      </w:r>
+      <w:r>
+        <w:rPr>
+          <w:rFonts w:ascii="Source Code Pro" w:eastAsia="Times New Roman" w:hAnsi="Source Code Pro" w:cs="Times New Roman"/>
+          <w:color w:val="080808"/>
+          <w:kern w:val="0"/>
+          <w:sz w:val="21"/>
+          <w:szCs w:val="21"/>
+          <w:lang w:eastAsia="en-IN"/>
+          <w14:ligatures w14:val="none"/>
+        </w:rPr>
+        <w:br/>
+      </w:r>
+      <w:r>
+        <w:rPr>
+          <w:rFonts w:ascii="Source Code Pro" w:eastAsia="Times New Roman" w:hAnsi="Source Code Pro" w:cs="Times New Roman"/>
+          <w:color w:val="080808"/>
+          <w:kern w:val="0"/>
+          <w:sz w:val="21"/>
+          <w:szCs w:val="21"/>
+          <w:lang w:eastAsia="en-IN"/>
+          <w14:ligatures w14:val="none"/>
+        </w:rPr>
+        <w:br/>
+        <w:t>}</w:t>
+      </w:r>
+      <w:r>
+        <w:rPr>
+          <w:rFonts w:ascii="Source Code Pro" w:eastAsia="Times New Roman" w:hAnsi="Source Code Pro" w:cs="Times New Roman"/>
+          <w:color w:val="080808"/>
+          <w:kern w:val="0"/>
+          <w:sz w:val="21"/>
+          <w:szCs w:val="21"/>
+          <w:lang w:eastAsia="en-IN"/>
+          <w14:ligatures w14:val="none"/>
+        </w:rPr>
+        <w:br/>
+      </w:r>
+      <w:r>
+        <w:rPr>
+          <w:rFonts w:ascii="Source Code Pro" w:eastAsia="Times New Roman" w:hAnsi="Source Code Pro" w:cs="Times New Roman"/>
+          <w:color w:val="080808"/>
+          <w:kern w:val="0"/>
+          <w:sz w:val="21"/>
+          <w:szCs w:val="21"/>
+          <w:lang w:eastAsia="en-IN"/>
+          <w14:ligatures w14:val="none"/>
+        </w:rPr>
+        <w:br/>
+      </w:r>
+      <w:r>
+        <w:rPr>
+          <w:rFonts w:ascii="Source Code Pro" w:eastAsia="Times New Roman" w:hAnsi="Source Code Pro" w:cs="Times New Roman"/>
+          <w:color w:val="0033B3"/>
+          <w:kern w:val="0"/>
+          <w:sz w:val="21"/>
+          <w:szCs w:val="21"/>
+          <w:lang w:eastAsia="en-IN"/>
+          <w14:ligatures w14:val="none"/>
+        </w:rPr>
+        <w:t xml:space="preserve">class </w:t>
+      </w:r>
+      <w:r>
+        <w:rPr>
+          <w:rFonts w:ascii="Source Code Pro" w:eastAsia="Times New Roman" w:hAnsi="Source Code Pro" w:cs="Times New Roman"/>
+          <w:color w:val="000000"/>
+          <w:kern w:val="0"/>
+          <w:sz w:val="21"/>
+          <w:szCs w:val="21"/>
+          <w:lang w:eastAsia="en-IN"/>
+          <w14:ligatures w14:val="none"/>
+        </w:rPr>
+        <w:t xml:space="preserve">PaymentContext </w:t>
+      </w:r>
+      <w:r>
+        <w:rPr>
+          <w:rFonts w:ascii="Source Code Pro" w:eastAsia="Times New Roman" w:hAnsi="Source Code Pro" w:cs="Times New Roman"/>
+          <w:color w:val="080808"/>
+          <w:kern w:val="0"/>
+          <w:sz w:val="21"/>
+          <w:szCs w:val="21"/>
+          <w:lang w:eastAsia="en-IN"/>
+          <w14:ligatures w14:val="none"/>
+        </w:rPr>
+        <w:t>{</w:t>
+      </w:r>
+      <w:r>
+        <w:rPr>
+          <w:rFonts w:ascii="Source Code Pro" w:eastAsia="Times New Roman" w:hAnsi="Source Code Pro" w:cs="Times New Roman"/>
+          <w:color w:val="080808"/>
+          <w:kern w:val="0"/>
+          <w:sz w:val="21"/>
+          <w:szCs w:val="21"/>
+          <w:lang w:eastAsia="en-IN"/>
+          <w14:ligatures w14:val="none"/>
+        </w:rPr>
+        <w:br/>
+        <w:t xml:space="preserve">    </w:t>
+      </w:r>
+      <w:r>
+        <w:rPr>
+          <w:rFonts w:ascii="Source Code Pro" w:eastAsia="Times New Roman" w:hAnsi="Source Code Pro" w:cs="Times New Roman"/>
+          <w:color w:val="0033B3"/>
+          <w:kern w:val="0"/>
+          <w:sz w:val="21"/>
+          <w:szCs w:val="21"/>
+          <w:lang w:eastAsia="en-IN"/>
+          <w14:ligatures w14:val="none"/>
+        </w:rPr>
+        <w:t xml:space="preserve">private </w:t>
+      </w:r>
+      <w:r>
+        <w:rPr>
+          <w:rFonts w:ascii="Source Code Pro" w:eastAsia="Times New Roman" w:hAnsi="Source Code Pro" w:cs="Times New Roman"/>
+          <w:color w:val="000000"/>
+          <w:kern w:val="0"/>
+          <w:sz w:val="21"/>
+          <w:szCs w:val="21"/>
+          <w:lang w:eastAsia="en-IN"/>
+          <w14:ligatures w14:val="none"/>
+        </w:rPr>
+        <w:t xml:space="preserve">PaymentStrategy </w:t>
+      </w:r>
+      <w:r>
+        <w:rPr>
+          <w:rFonts w:ascii="Source Code Pro" w:eastAsia="Times New Roman" w:hAnsi="Source Code Pro" w:cs="Times New Roman"/>
+          <w:color w:val="871094"/>
+          <w:kern w:val="0"/>
+          <w:sz w:val="21"/>
+          <w:szCs w:val="21"/>
+          <w:lang w:eastAsia="en-IN"/>
+          <w14:ligatures w14:val="none"/>
+        </w:rPr>
+        <w:t xml:space="preserve">paymentStrategy </w:t>
+      </w:r>
+      <w:r>
+        <w:rPr>
+          <w:rFonts w:ascii="Source Code Pro" w:eastAsia="Times New Roman" w:hAnsi="Source Code Pro" w:cs="Times New Roman"/>
+          <w:color w:val="080808"/>
+          <w:kern w:val="0"/>
+          <w:sz w:val="21"/>
+          <w:szCs w:val="21"/>
+          <w:lang w:eastAsia="en-IN"/>
+          <w14:ligatures w14:val="none"/>
+        </w:rPr>
+        <w:t>;</w:t>
+      </w:r>
+      <w:r>
+        <w:rPr>
+          <w:rFonts w:ascii="Source Code Pro" w:eastAsia="Times New Roman" w:hAnsi="Source Code Pro" w:cs="Times New Roman"/>
+          <w:color w:val="080808"/>
+          <w:kern w:val="0"/>
+          <w:sz w:val="21"/>
+          <w:szCs w:val="21"/>
+          <w:lang w:eastAsia="en-IN"/>
+          <w14:ligatures w14:val="none"/>
+        </w:rPr>
+        <w:br/>
+      </w:r>
+      <w:r>
+        <w:rPr>
+          <w:rFonts w:ascii="Source Code Pro" w:eastAsia="Times New Roman" w:hAnsi="Source Code Pro" w:cs="Times New Roman"/>
+          <w:color w:val="080808"/>
+          <w:kern w:val="0"/>
+          <w:sz w:val="21"/>
+          <w:szCs w:val="21"/>
+          <w:lang w:eastAsia="en-IN"/>
+          <w14:ligatures w14:val="none"/>
+        </w:rPr>
+        <w:br/>
+        <w:t xml:space="preserve">    </w:t>
+      </w:r>
+      <w:r>
+        <w:rPr>
+          <w:rFonts w:ascii="Source Code Pro" w:eastAsia="Times New Roman" w:hAnsi="Source Code Pro" w:cs="Times New Roman"/>
+          <w:color w:val="00627A"/>
+          <w:kern w:val="0"/>
+          <w:sz w:val="21"/>
+          <w:szCs w:val="21"/>
+          <w:lang w:eastAsia="en-IN"/>
+          <w14:ligatures w14:val="none"/>
+        </w:rPr>
+        <w:t>PaymentContext</w:t>
+      </w:r>
+      <w:r>
+        <w:rPr>
+          <w:rFonts w:ascii="Source Code Pro" w:eastAsia="Times New Roman" w:hAnsi="Source Code Pro" w:cs="Times New Roman"/>
+          <w:color w:val="080808"/>
+          <w:kern w:val="0"/>
+          <w:sz w:val="21"/>
+          <w:szCs w:val="21"/>
+          <w:lang w:eastAsia="en-IN"/>
+          <w14:ligatures w14:val="none"/>
+        </w:rPr>
+        <w:t>(</w:t>
+      </w:r>
+      <w:r>
+        <w:rPr>
+          <w:rFonts w:ascii="Source Code Pro" w:eastAsia="Times New Roman" w:hAnsi="Source Code Pro" w:cs="Times New Roman"/>
+          <w:color w:val="000000"/>
+          <w:kern w:val="0"/>
+          <w:sz w:val="21"/>
+          <w:szCs w:val="21"/>
+          <w:lang w:eastAsia="en-IN"/>
+          <w14:ligatures w14:val="none"/>
+        </w:rPr>
+        <w:t xml:space="preserve">PaymentStrategy </w:t>
+      </w:r>
+      <w:r>
+        <w:rPr>
+          <w:rFonts w:ascii="Source Code Pro" w:eastAsia="Times New Roman" w:hAnsi="Source Code Pro" w:cs="Times New Roman"/>
+          <w:color w:val="080808"/>
+          <w:kern w:val="0"/>
+          <w:sz w:val="21"/>
+          <w:szCs w:val="21"/>
+          <w:lang w:eastAsia="en-IN"/>
+          <w14:ligatures w14:val="none"/>
+        </w:rPr>
+        <w:t>paymentStrategy){</w:t>
+      </w:r>
+      <w:r>
+        <w:rPr>
+          <w:rFonts w:ascii="Source Code Pro" w:eastAsia="Times New Roman" w:hAnsi="Source Code Pro" w:cs="Times New Roman"/>
+          <w:color w:val="080808"/>
+          <w:kern w:val="0"/>
+          <w:sz w:val="21"/>
+          <w:szCs w:val="21"/>
+          <w:lang w:eastAsia="en-IN"/>
+          <w14:ligatures w14:val="none"/>
+        </w:rPr>
+        <w:br/>
+        <w:t xml:space="preserve">        </w:t>
+      </w:r>
+      <w:r>
+        <w:rPr>
+          <w:rFonts w:ascii="Source Code Pro" w:eastAsia="Times New Roman" w:hAnsi="Source Code Pro" w:cs="Times New Roman"/>
+          <w:color w:val="0033B3"/>
+          <w:kern w:val="0"/>
+          <w:sz w:val="21"/>
+          <w:szCs w:val="21"/>
+          <w:lang w:eastAsia="en-IN"/>
+          <w14:ligatures w14:val="none"/>
+        </w:rPr>
+        <w:t>this</w:t>
+      </w:r>
+      <w:r>
+        <w:rPr>
+          <w:rFonts w:ascii="Source Code Pro" w:eastAsia="Times New Roman" w:hAnsi="Source Code Pro" w:cs="Times New Roman"/>
+          <w:color w:val="080808"/>
+          <w:kern w:val="0"/>
+          <w:sz w:val="21"/>
+          <w:szCs w:val="21"/>
+          <w:lang w:eastAsia="en-IN"/>
+          <w14:ligatures w14:val="none"/>
+        </w:rPr>
+        <w:t>.</w:t>
+      </w:r>
+      <w:r>
+        <w:rPr>
+          <w:rFonts w:ascii="Source Code Pro" w:eastAsia="Times New Roman" w:hAnsi="Source Code Pro" w:cs="Times New Roman"/>
+          <w:color w:val="871094"/>
+          <w:kern w:val="0"/>
+          <w:sz w:val="21"/>
+          <w:szCs w:val="21"/>
+          <w:lang w:eastAsia="en-IN"/>
+          <w14:ligatures w14:val="none"/>
+        </w:rPr>
+        <w:t xml:space="preserve">paymentStrategy </w:t>
+      </w:r>
+      <w:r>
+        <w:rPr>
+          <w:rFonts w:ascii="Source Code Pro" w:eastAsia="Times New Roman" w:hAnsi="Source Code Pro" w:cs="Times New Roman"/>
+          <w:color w:val="080808"/>
+          <w:kern w:val="0"/>
+          <w:sz w:val="21"/>
+          <w:szCs w:val="21"/>
+          <w:lang w:eastAsia="en-IN"/>
+          <w14:ligatures w14:val="none"/>
+        </w:rPr>
+        <w:t>= paymentStrategy ;</w:t>
+      </w:r>
+      <w:r>
+        <w:rPr>
+          <w:rFonts w:ascii="Source Code Pro" w:eastAsia="Times New Roman" w:hAnsi="Source Code Pro" w:cs="Times New Roman"/>
+          <w:color w:val="080808"/>
+          <w:kern w:val="0"/>
+          <w:sz w:val="21"/>
+          <w:szCs w:val="21"/>
+          <w:lang w:eastAsia="en-IN"/>
+          <w14:ligatures w14:val="none"/>
+        </w:rPr>
+        <w:br/>
+        <w:t xml:space="preserve">    }</w:t>
+      </w:r>
+      <w:r>
+        <w:rPr>
+          <w:rFonts w:ascii="Source Code Pro" w:eastAsia="Times New Roman" w:hAnsi="Source Code Pro" w:cs="Times New Roman"/>
+          <w:color w:val="080808"/>
+          <w:kern w:val="0"/>
+          <w:sz w:val="21"/>
+          <w:szCs w:val="21"/>
+          <w:lang w:eastAsia="en-IN"/>
+          <w14:ligatures w14:val="none"/>
+        </w:rPr>
+        <w:br/>
+      </w:r>
+      <w:r>
+        <w:rPr>
+          <w:rFonts w:ascii="Source Code Pro" w:eastAsia="Times New Roman" w:hAnsi="Source Code Pro" w:cs="Times New Roman"/>
+          <w:color w:val="080808"/>
+          <w:kern w:val="0"/>
+          <w:sz w:val="21"/>
+          <w:szCs w:val="21"/>
+          <w:lang w:eastAsia="en-IN"/>
+          <w14:ligatures w14:val="none"/>
+        </w:rPr>
+        <w:br/>
+        <w:t xml:space="preserve">    </w:t>
+      </w:r>
+      <w:r>
+        <w:rPr>
+          <w:rFonts w:ascii="Source Code Pro" w:eastAsia="Times New Roman" w:hAnsi="Source Code Pro" w:cs="Times New Roman"/>
+          <w:color w:val="0033B3"/>
+          <w:kern w:val="0"/>
+          <w:sz w:val="21"/>
+          <w:szCs w:val="21"/>
+          <w:lang w:eastAsia="en-IN"/>
+          <w14:ligatures w14:val="none"/>
+        </w:rPr>
+        <w:t xml:space="preserve">void </w:t>
+      </w:r>
+      <w:r>
+        <w:rPr>
+          <w:rFonts w:ascii="Source Code Pro" w:eastAsia="Times New Roman" w:hAnsi="Source Code Pro" w:cs="Times New Roman"/>
+          <w:color w:val="00627A"/>
+          <w:kern w:val="0"/>
+          <w:sz w:val="21"/>
+          <w:szCs w:val="21"/>
+          <w:lang w:eastAsia="en-IN"/>
+          <w14:ligatures w14:val="none"/>
+        </w:rPr>
+        <w:t>makePayment</w:t>
+      </w:r>
+      <w:r>
+        <w:rPr>
+          <w:rFonts w:ascii="Source Code Pro" w:eastAsia="Times New Roman" w:hAnsi="Source Code Pro" w:cs="Times New Roman"/>
+          <w:color w:val="080808"/>
+          <w:kern w:val="0"/>
+          <w:sz w:val="21"/>
+          <w:szCs w:val="21"/>
+          <w:lang w:eastAsia="en-IN"/>
+          <w14:ligatures w14:val="none"/>
+        </w:rPr>
+        <w:t xml:space="preserve">( </w:t>
+      </w:r>
+      <w:r>
+        <w:rPr>
+          <w:rFonts w:ascii="Source Code Pro" w:eastAsia="Times New Roman" w:hAnsi="Source Code Pro" w:cs="Times New Roman"/>
+          <w:color w:val="0033B3"/>
+          <w:kern w:val="0"/>
+          <w:sz w:val="21"/>
+          <w:szCs w:val="21"/>
+          <w:lang w:eastAsia="en-IN"/>
+          <w14:ligatures w14:val="none"/>
+        </w:rPr>
+        <w:t xml:space="preserve">int </w:t>
+      </w:r>
+      <w:r>
+        <w:rPr>
+          <w:rFonts w:ascii="Source Code Pro" w:eastAsia="Times New Roman" w:hAnsi="Source Code Pro" w:cs="Times New Roman"/>
+          <w:color w:val="080808"/>
+          <w:kern w:val="0"/>
+          <w:sz w:val="21"/>
+          <w:szCs w:val="21"/>
+          <w:lang w:eastAsia="en-IN"/>
+          <w14:ligatures w14:val="none"/>
+        </w:rPr>
+        <w:t>amount ){</w:t>
+      </w:r>
+      <w:r>
+        <w:rPr>
+          <w:rFonts w:ascii="Source Code Pro" w:eastAsia="Times New Roman" w:hAnsi="Source Code Pro" w:cs="Times New Roman"/>
+          <w:color w:val="080808"/>
+          <w:kern w:val="0"/>
+          <w:sz w:val="21"/>
+          <w:szCs w:val="21"/>
+          <w:lang w:eastAsia="en-IN"/>
+          <w14:ligatures w14:val="none"/>
+        </w:rPr>
+        <w:br/>
+        <w:t xml:space="preserve">        </w:t>
+      </w:r>
+      <w:r>
+        <w:rPr>
+          <w:rFonts w:ascii="Source Code Pro" w:eastAsia="Times New Roman" w:hAnsi="Source Code Pro" w:cs="Times New Roman"/>
+          <w:color w:val="871094"/>
+          <w:kern w:val="0"/>
+          <w:sz w:val="21"/>
+          <w:szCs w:val="21"/>
+          <w:lang w:eastAsia="en-IN"/>
+          <w14:ligatures w14:val="none"/>
+        </w:rPr>
+        <w:t>paymentStrategy</w:t>
+      </w:r>
+      <w:r>
+        <w:rPr>
+          <w:rFonts w:ascii="Source Code Pro" w:eastAsia="Times New Roman" w:hAnsi="Source Code Pro" w:cs="Times New Roman"/>
+          <w:color w:val="080808"/>
+          <w:kern w:val="0"/>
+          <w:sz w:val="21"/>
+          <w:szCs w:val="21"/>
+          <w:lang w:eastAsia="en-IN"/>
+          <w14:ligatures w14:val="none"/>
+        </w:rPr>
+        <w:t>.pay(amount);</w:t>
+      </w:r>
+      <w:r>
+        <w:rPr>
+          <w:rFonts w:ascii="Source Code Pro" w:eastAsia="Times New Roman" w:hAnsi="Source Code Pro" w:cs="Times New Roman"/>
+          <w:color w:val="080808"/>
+          <w:kern w:val="0"/>
+          <w:sz w:val="21"/>
+          <w:szCs w:val="21"/>
+          <w:lang w:eastAsia="en-IN"/>
+          <w14:ligatures w14:val="none"/>
+        </w:rPr>
+        <w:br/>
+        <w:t xml:space="preserve">    }</w:t>
+      </w:r>
+      <w:r>
+        <w:rPr>
+          <w:rFonts w:ascii="Source Code Pro" w:eastAsia="Times New Roman" w:hAnsi="Source Code Pro" w:cs="Times New Roman"/>
+          <w:color w:val="080808"/>
+          <w:kern w:val="0"/>
+          <w:sz w:val="21"/>
+          <w:szCs w:val="21"/>
+          <w:lang w:eastAsia="en-IN"/>
+          <w14:ligatures w14:val="none"/>
+        </w:rPr>
+        <w:br/>
+        <w:t>}</w:t>
+      </w:r>
+      <w:r>
+        <w:rPr>
+          <w:rFonts w:ascii="Source Code Pro" w:eastAsia="Times New Roman" w:hAnsi="Source Code Pro" w:cs="Times New Roman"/>
+          <w:color w:val="080808"/>
+          <w:kern w:val="0"/>
+          <w:sz w:val="21"/>
+          <w:szCs w:val="21"/>
+          <w:lang w:eastAsia="en-IN"/>
+          <w14:ligatures w14:val="none"/>
+        </w:rPr>
+        <w:br/>
+      </w:r>
+      <w:r>
+        <w:rPr>
+          <w:rFonts w:ascii="Source Code Pro" w:eastAsia="Times New Roman" w:hAnsi="Source Code Pro" w:cs="Times New Roman"/>
+          <w:color w:val="080808"/>
+          <w:kern w:val="0"/>
+          <w:sz w:val="21"/>
+          <w:szCs w:val="21"/>
+          <w:lang w:eastAsia="en-IN"/>
+          <w14:ligatures w14:val="none"/>
+        </w:rPr>
+        <w:br/>
+      </w:r>
+      <w:r>
+        <w:rPr>
+          <w:rFonts w:ascii="Source Code Pro" w:eastAsia="Times New Roman" w:hAnsi="Source Code Pro" w:cs="Times New Roman"/>
+          <w:color w:val="0033B3"/>
+          <w:kern w:val="0"/>
+          <w:sz w:val="21"/>
+          <w:szCs w:val="21"/>
+          <w:lang w:eastAsia="en-IN"/>
+          <w14:ligatures w14:val="none"/>
+        </w:rPr>
+        <w:t xml:space="preserve">public class </w:t>
+      </w:r>
+      <w:r>
+        <w:rPr>
+          <w:rFonts w:ascii="Source Code Pro" w:eastAsia="Times New Roman" w:hAnsi="Source Code Pro" w:cs="Times New Roman"/>
+          <w:color w:val="000000"/>
+          <w:kern w:val="0"/>
+          <w:sz w:val="21"/>
+          <w:szCs w:val="21"/>
+          <w:lang w:eastAsia="en-IN"/>
+          <w14:ligatures w14:val="none"/>
+        </w:rPr>
+        <w:t xml:space="preserve">StrategyDesignPattern </w:t>
+      </w:r>
+      <w:r>
+        <w:rPr>
+          <w:rFonts w:ascii="Source Code Pro" w:eastAsia="Times New Roman" w:hAnsi="Source Code Pro" w:cs="Times New Roman"/>
+          <w:color w:val="080808"/>
+          <w:kern w:val="0"/>
+          <w:sz w:val="21"/>
+          <w:szCs w:val="21"/>
+          <w:lang w:eastAsia="en-IN"/>
+          <w14:ligatures w14:val="none"/>
+        </w:rPr>
+        <w:t>{</w:t>
+      </w:r>
+      <w:r>
+        <w:rPr>
+          <w:rFonts w:ascii="Source Code Pro" w:eastAsia="Times New Roman" w:hAnsi="Source Code Pro" w:cs="Times New Roman"/>
+          <w:color w:val="080808"/>
+          <w:kern w:val="0"/>
+          <w:sz w:val="21"/>
+          <w:szCs w:val="21"/>
+          <w:lang w:eastAsia="en-IN"/>
+          <w14:ligatures w14:val="none"/>
+        </w:rPr>
+        <w:br/>
+        <w:t xml:space="preserve">    </w:t>
+      </w:r>
+      <w:r>
+        <w:rPr>
+          <w:rFonts w:ascii="Source Code Pro" w:eastAsia="Times New Roman" w:hAnsi="Source Code Pro" w:cs="Times New Roman"/>
+          <w:color w:val="0033B3"/>
+          <w:kern w:val="0"/>
+          <w:sz w:val="21"/>
+          <w:szCs w:val="21"/>
+          <w:lang w:eastAsia="en-IN"/>
+          <w14:ligatures w14:val="none"/>
+        </w:rPr>
+        <w:t xml:space="preserve">public static void </w:t>
+      </w:r>
+      <w:r>
+        <w:rPr>
+          <w:rFonts w:ascii="Source Code Pro" w:eastAsia="Times New Roman" w:hAnsi="Source Code Pro" w:cs="Times New Roman"/>
+          <w:color w:val="00627A"/>
+          <w:kern w:val="0"/>
+          <w:sz w:val="21"/>
+          <w:szCs w:val="21"/>
+          <w:lang w:eastAsia="en-IN"/>
+          <w14:ligatures w14:val="none"/>
+        </w:rPr>
+        <w:t>main</w:t>
+      </w:r>
+      <w:r>
+        <w:rPr>
+          <w:rFonts w:ascii="Source Code Pro" w:eastAsia="Times New Roman" w:hAnsi="Source Code Pro" w:cs="Times New Roman"/>
+          <w:color w:val="080808"/>
+          <w:kern w:val="0"/>
+          <w:sz w:val="21"/>
+          <w:szCs w:val="21"/>
+          <w:lang w:eastAsia="en-IN"/>
+          <w14:ligatures w14:val="none"/>
+        </w:rPr>
+        <w:t>(</w:t>
+      </w:r>
+      <w:r>
+        <w:rPr>
+          <w:rFonts w:ascii="Source Code Pro" w:eastAsia="Times New Roman" w:hAnsi="Source Code Pro" w:cs="Times New Roman"/>
+          <w:color w:val="000000"/>
+          <w:kern w:val="0"/>
+          <w:sz w:val="21"/>
+          <w:szCs w:val="21"/>
+          <w:lang w:eastAsia="en-IN"/>
+          <w14:ligatures w14:val="none"/>
+        </w:rPr>
+        <w:t>String</w:t>
+      </w:r>
+      <w:r>
+        <w:rPr>
+          <w:rFonts w:ascii="Source Code Pro" w:eastAsia="Times New Roman" w:hAnsi="Source Code Pro" w:cs="Times New Roman"/>
+          <w:color w:val="080808"/>
+          <w:kern w:val="0"/>
+          <w:sz w:val="21"/>
+          <w:szCs w:val="21"/>
+          <w:lang w:eastAsia="en-IN"/>
+          <w14:ligatures w14:val="none"/>
+        </w:rPr>
+        <w:t>[] args) {</w:t>
+      </w:r>
+      <w:r>
+        <w:rPr>
+          <w:rFonts w:ascii="Source Code Pro" w:eastAsia="Times New Roman" w:hAnsi="Source Code Pro" w:cs="Times New Roman"/>
+          <w:color w:val="080808"/>
+          <w:kern w:val="0"/>
+          <w:sz w:val="21"/>
+          <w:szCs w:val="21"/>
+          <w:lang w:eastAsia="en-IN"/>
+          <w14:ligatures w14:val="none"/>
+        </w:rPr>
+        <w:br/>
+        <w:t xml:space="preserve">        </w:t>
+      </w:r>
+      <w:r>
+        <w:rPr>
+          <w:rFonts w:ascii="Source Code Pro" w:eastAsia="Times New Roman" w:hAnsi="Source Code Pro" w:cs="Times New Roman"/>
+          <w:color w:val="000000"/>
+          <w:kern w:val="0"/>
+          <w:sz w:val="21"/>
+          <w:szCs w:val="21"/>
+          <w:lang w:eastAsia="en-IN"/>
+          <w14:ligatures w14:val="none"/>
+        </w:rPr>
+        <w:t xml:space="preserve">PaymentStrategy paypalStrategy </w:t>
+      </w:r>
+      <w:r>
+        <w:rPr>
+          <w:rFonts w:ascii="Source Code Pro" w:eastAsia="Times New Roman" w:hAnsi="Source Code Pro" w:cs="Times New Roman"/>
+          <w:color w:val="080808"/>
+          <w:kern w:val="0"/>
+          <w:sz w:val="21"/>
+          <w:szCs w:val="21"/>
+          <w:lang w:eastAsia="en-IN"/>
+          <w14:ligatures w14:val="none"/>
+        </w:rPr>
+        <w:t xml:space="preserve">= </w:t>
+      </w:r>
+      <w:r>
+        <w:rPr>
+          <w:rFonts w:ascii="Source Code Pro" w:eastAsia="Times New Roman" w:hAnsi="Source Code Pro" w:cs="Times New Roman"/>
+          <w:color w:val="0033B3"/>
+          <w:kern w:val="0"/>
+          <w:sz w:val="21"/>
+          <w:szCs w:val="21"/>
+          <w:lang w:eastAsia="en-IN"/>
+          <w14:ligatures w14:val="none"/>
+        </w:rPr>
+        <w:t xml:space="preserve">new </w:t>
+      </w:r>
+      <w:r>
+        <w:rPr>
+          <w:rFonts w:ascii="Source Code Pro" w:eastAsia="Times New Roman" w:hAnsi="Source Code Pro" w:cs="Times New Roman"/>
+          <w:color w:val="080808"/>
+          <w:kern w:val="0"/>
+          <w:sz w:val="21"/>
+          <w:szCs w:val="21"/>
+          <w:lang w:eastAsia="en-IN"/>
+          <w14:ligatures w14:val="none"/>
+        </w:rPr>
+        <w:t>PaypalStrategy(</w:t>
+      </w:r>
+      <w:r>
+        <w:rPr>
+          <w:rFonts w:ascii="Source Code Pro" w:eastAsia="Times New Roman" w:hAnsi="Source Code Pro" w:cs="Times New Roman"/>
+          <w:color w:val="067D17"/>
+          <w:kern w:val="0"/>
+          <w:sz w:val="21"/>
+          <w:szCs w:val="21"/>
+          <w:lang w:eastAsia="en-IN"/>
+          <w14:ligatures w14:val="none"/>
+        </w:rPr>
+        <w:t xml:space="preserve">"paypal_email@gmail.com" </w:t>
+      </w:r>
+      <w:r>
+        <w:rPr>
+          <w:rFonts w:ascii="Source Code Pro" w:eastAsia="Times New Roman" w:hAnsi="Source Code Pro" w:cs="Times New Roman"/>
+          <w:color w:val="080808"/>
+          <w:kern w:val="0"/>
+          <w:sz w:val="21"/>
+          <w:szCs w:val="21"/>
+          <w:lang w:eastAsia="en-IN"/>
+          <w14:ligatures w14:val="none"/>
+        </w:rPr>
+        <w:t xml:space="preserve">, </w:t>
+      </w:r>
+      <w:r>
+        <w:rPr>
+          <w:rFonts w:ascii="Source Code Pro" w:eastAsia="Times New Roman" w:hAnsi="Source Code Pro" w:cs="Times New Roman"/>
+          <w:color w:val="067D17"/>
+          <w:kern w:val="0"/>
+          <w:sz w:val="21"/>
+          <w:szCs w:val="21"/>
+          <w:lang w:eastAsia="en-IN"/>
+          <w14:ligatures w14:val="none"/>
+        </w:rPr>
+        <w:t xml:space="preserve">"paypal_pwd" </w:t>
+      </w:r>
+      <w:r>
+        <w:rPr>
+          <w:rFonts w:ascii="Source Code Pro" w:eastAsia="Times New Roman" w:hAnsi="Source Code Pro" w:cs="Times New Roman"/>
+          <w:color w:val="080808"/>
+          <w:kern w:val="0"/>
+          <w:sz w:val="21"/>
+          <w:szCs w:val="21"/>
+          <w:lang w:eastAsia="en-IN"/>
+          <w14:ligatures w14:val="none"/>
+        </w:rPr>
+        <w:t>) ;</w:t>
+      </w:r>
+      <w:r>
+        <w:rPr>
+          <w:rFonts w:ascii="Source Code Pro" w:eastAsia="Times New Roman" w:hAnsi="Source Code Pro" w:cs="Times New Roman"/>
+          <w:color w:val="080808"/>
+          <w:kern w:val="0"/>
+          <w:sz w:val="21"/>
+          <w:szCs w:val="21"/>
+          <w:lang w:eastAsia="en-IN"/>
+          <w14:ligatures w14:val="none"/>
+        </w:rPr>
+        <w:br/>
+      </w:r>
+      <w:r>
+        <w:rPr>
+          <w:rFonts w:ascii="Source Code Pro" w:eastAsia="Times New Roman" w:hAnsi="Source Code Pro" w:cs="Times New Roman"/>
+          <w:color w:val="080808"/>
+          <w:kern w:val="0"/>
+          <w:sz w:val="21"/>
+          <w:szCs w:val="21"/>
+          <w:lang w:eastAsia="en-IN"/>
+          <w14:ligatures w14:val="none"/>
+        </w:rPr>
+        <w:br/>
+      </w:r>
+      <w:r>
+        <w:rPr>
+          <w:rFonts w:ascii="Source Code Pro" w:eastAsia="Times New Roman" w:hAnsi="Source Code Pro" w:cs="Times New Roman"/>
+          <w:color w:val="080808"/>
+          <w:kern w:val="0"/>
+          <w:sz w:val="21"/>
+          <w:szCs w:val="21"/>
+          <w:lang w:eastAsia="en-IN"/>
+          <w14:ligatures w14:val="none"/>
+        </w:rPr>
+        <w:br/>
+        <w:t xml:space="preserve">        </w:t>
+      </w:r>
+      <w:r>
+        <w:rPr>
+          <w:rFonts w:ascii="Source Code Pro" w:eastAsia="Times New Roman" w:hAnsi="Source Code Pro" w:cs="Times New Roman"/>
+          <w:color w:val="000000"/>
+          <w:kern w:val="0"/>
+          <w:sz w:val="21"/>
+          <w:szCs w:val="21"/>
+          <w:lang w:eastAsia="en-IN"/>
+          <w14:ligatures w14:val="none"/>
+        </w:rPr>
+        <w:t xml:space="preserve">PaymentStrategy creditCardStrategy </w:t>
+      </w:r>
+      <w:r>
+        <w:rPr>
+          <w:rFonts w:ascii="Source Code Pro" w:eastAsia="Times New Roman" w:hAnsi="Source Code Pro" w:cs="Times New Roman"/>
+          <w:color w:val="080808"/>
+          <w:kern w:val="0"/>
+          <w:sz w:val="21"/>
+          <w:szCs w:val="21"/>
+          <w:lang w:eastAsia="en-IN"/>
+          <w14:ligatures w14:val="none"/>
+        </w:rPr>
+        <w:t>=</w:t>
+      </w:r>
+      <w:r>
+        <w:rPr>
+          <w:rFonts w:ascii="Source Code Pro" w:eastAsia="Times New Roman" w:hAnsi="Source Code Pro" w:cs="Times New Roman"/>
+          <w:color w:val="080808"/>
+          <w:kern w:val="0"/>
+          <w:sz w:val="21"/>
+          <w:szCs w:val="21"/>
+          <w:lang w:eastAsia="en-IN"/>
+          <w14:ligatures w14:val="none"/>
+        </w:rPr>
+        <w:br/>
+        <w:t xml:space="preserve">                </w:t>
+      </w:r>
+      <w:r>
+        <w:rPr>
+          <w:rFonts w:ascii="Source Code Pro" w:eastAsia="Times New Roman" w:hAnsi="Source Code Pro" w:cs="Times New Roman"/>
+          <w:color w:val="0033B3"/>
+          <w:kern w:val="0"/>
+          <w:sz w:val="21"/>
+          <w:szCs w:val="21"/>
+          <w:lang w:eastAsia="en-IN"/>
+          <w14:ligatures w14:val="none"/>
+        </w:rPr>
+        <w:t xml:space="preserve">new </w:t>
+      </w:r>
+      <w:r>
+        <w:rPr>
+          <w:rFonts w:ascii="Source Code Pro" w:eastAsia="Times New Roman" w:hAnsi="Source Code Pro" w:cs="Times New Roman"/>
+          <w:color w:val="080808"/>
+          <w:kern w:val="0"/>
+          <w:sz w:val="21"/>
+          <w:szCs w:val="21"/>
+          <w:lang w:eastAsia="en-IN"/>
+          <w14:ligatures w14:val="none"/>
+        </w:rPr>
+        <w:t>CreditCardStrategy(</w:t>
+      </w:r>
+      <w:r>
+        <w:rPr>
+          <w:rFonts w:ascii="Source Code Pro" w:eastAsia="Times New Roman" w:hAnsi="Source Code Pro" w:cs="Times New Roman"/>
+          <w:color w:val="067D17"/>
+          <w:kern w:val="0"/>
+          <w:sz w:val="21"/>
+          <w:szCs w:val="21"/>
+          <w:lang w:eastAsia="en-IN"/>
+          <w14:ligatures w14:val="none"/>
+        </w:rPr>
+        <w:t>"Pankaj Kumar"</w:t>
+      </w:r>
+      <w:r>
+        <w:rPr>
+          <w:rFonts w:ascii="Source Code Pro" w:eastAsia="Times New Roman" w:hAnsi="Source Code Pro" w:cs="Times New Roman"/>
+          <w:color w:val="080808"/>
+          <w:kern w:val="0"/>
+          <w:sz w:val="21"/>
+          <w:szCs w:val="21"/>
+          <w:lang w:eastAsia="en-IN"/>
+          <w14:ligatures w14:val="none"/>
+        </w:rPr>
+        <w:t xml:space="preserve">, </w:t>
+      </w:r>
+      <w:r>
+        <w:rPr>
+          <w:rFonts w:ascii="Source Code Pro" w:eastAsia="Times New Roman" w:hAnsi="Source Code Pro" w:cs="Times New Roman"/>
+          <w:color w:val="067D17"/>
+          <w:kern w:val="0"/>
+          <w:sz w:val="21"/>
+          <w:szCs w:val="21"/>
+          <w:lang w:eastAsia="en-IN"/>
+          <w14:ligatures w14:val="none"/>
+        </w:rPr>
+        <w:t>"1234567890123456"</w:t>
+      </w:r>
+      <w:r>
+        <w:rPr>
+          <w:rFonts w:ascii="Source Code Pro" w:eastAsia="Times New Roman" w:hAnsi="Source Code Pro" w:cs="Times New Roman"/>
+          <w:color w:val="080808"/>
+          <w:kern w:val="0"/>
+          <w:sz w:val="21"/>
+          <w:szCs w:val="21"/>
+          <w:lang w:eastAsia="en-IN"/>
+          <w14:ligatures w14:val="none"/>
+        </w:rPr>
+        <w:t xml:space="preserve">, </w:t>
+      </w:r>
+      <w:r>
+        <w:rPr>
+          <w:rFonts w:ascii="Source Code Pro" w:eastAsia="Times New Roman" w:hAnsi="Source Code Pro" w:cs="Times New Roman"/>
+          <w:color w:val="067D17"/>
+          <w:kern w:val="0"/>
+          <w:sz w:val="21"/>
+          <w:szCs w:val="21"/>
+          <w:lang w:eastAsia="en-IN"/>
+          <w14:ligatures w14:val="none"/>
+        </w:rPr>
+        <w:t>"786"</w:t>
+      </w:r>
+      <w:r>
+        <w:rPr>
+          <w:rFonts w:ascii="Source Code Pro" w:eastAsia="Times New Roman" w:hAnsi="Source Code Pro" w:cs="Times New Roman"/>
+          <w:color w:val="080808"/>
+          <w:kern w:val="0"/>
+          <w:sz w:val="21"/>
+          <w:szCs w:val="21"/>
+          <w:lang w:eastAsia="en-IN"/>
+          <w14:ligatures w14:val="none"/>
+        </w:rPr>
+        <w:t xml:space="preserve">, </w:t>
+      </w:r>
+      <w:r>
+        <w:rPr>
+          <w:rFonts w:ascii="Source Code Pro" w:eastAsia="Times New Roman" w:hAnsi="Source Code Pro" w:cs="Times New Roman"/>
+          <w:color w:val="067D17"/>
+          <w:kern w:val="0"/>
+          <w:sz w:val="21"/>
+          <w:szCs w:val="21"/>
+          <w:lang w:eastAsia="en-IN"/>
+          <w14:ligatures w14:val="none"/>
+        </w:rPr>
+        <w:t>"12/15"</w:t>
+      </w:r>
+      <w:r>
+        <w:rPr>
+          <w:rFonts w:ascii="Source Code Pro" w:eastAsia="Times New Roman" w:hAnsi="Source Code Pro" w:cs="Times New Roman"/>
+          <w:color w:val="080808"/>
+          <w:kern w:val="0"/>
+          <w:sz w:val="21"/>
+          <w:szCs w:val="21"/>
+          <w:lang w:eastAsia="en-IN"/>
+          <w14:ligatures w14:val="none"/>
+        </w:rPr>
+        <w:t>) ;</w:t>
+      </w:r>
+      <w:r>
+        <w:rPr>
+          <w:rFonts w:ascii="Source Code Pro" w:eastAsia="Times New Roman" w:hAnsi="Source Code Pro" w:cs="Times New Roman"/>
+          <w:color w:val="080808"/>
+          <w:kern w:val="0"/>
+          <w:sz w:val="21"/>
+          <w:szCs w:val="21"/>
+          <w:lang w:eastAsia="en-IN"/>
+          <w14:ligatures w14:val="none"/>
+        </w:rPr>
+        <w:br/>
+      </w:r>
+      <w:r>
+        <w:rPr>
+          <w:rFonts w:ascii="Source Code Pro" w:eastAsia="Times New Roman" w:hAnsi="Source Code Pro" w:cs="Times New Roman"/>
+          <w:color w:val="080808"/>
+          <w:kern w:val="0"/>
+          <w:sz w:val="21"/>
+          <w:szCs w:val="21"/>
+          <w:lang w:eastAsia="en-IN"/>
+          <w14:ligatures w14:val="none"/>
+        </w:rPr>
+        <w:br/>
+        <w:t xml:space="preserve">        </w:t>
+      </w:r>
+      <w:r>
+        <w:rPr>
+          <w:rFonts w:ascii="Source Code Pro" w:eastAsia="Times New Roman" w:hAnsi="Source Code Pro" w:cs="Times New Roman"/>
+          <w:color w:val="000000"/>
+          <w:kern w:val="0"/>
+          <w:sz w:val="21"/>
+          <w:szCs w:val="21"/>
+          <w:lang w:eastAsia="en-IN"/>
+          <w14:ligatures w14:val="none"/>
+        </w:rPr>
+        <w:t xml:space="preserve">PaymentContext paymentContext </w:t>
+      </w:r>
+      <w:r>
+        <w:rPr>
+          <w:rFonts w:ascii="Source Code Pro" w:eastAsia="Times New Roman" w:hAnsi="Source Code Pro" w:cs="Times New Roman"/>
+          <w:color w:val="080808"/>
+          <w:kern w:val="0"/>
+          <w:sz w:val="21"/>
+          <w:szCs w:val="21"/>
+          <w:lang w:eastAsia="en-IN"/>
+          <w14:ligatures w14:val="none"/>
+        </w:rPr>
+        <w:t xml:space="preserve">= </w:t>
+      </w:r>
+      <w:r>
+        <w:rPr>
+          <w:rFonts w:ascii="Source Code Pro" w:eastAsia="Times New Roman" w:hAnsi="Source Code Pro" w:cs="Times New Roman"/>
+          <w:color w:val="0033B3"/>
+          <w:kern w:val="0"/>
+          <w:sz w:val="21"/>
+          <w:szCs w:val="21"/>
+          <w:lang w:eastAsia="en-IN"/>
+          <w14:ligatures w14:val="none"/>
+        </w:rPr>
+        <w:t xml:space="preserve">new </w:t>
+      </w:r>
+      <w:r>
+        <w:rPr>
+          <w:rFonts w:ascii="Source Code Pro" w:eastAsia="Times New Roman" w:hAnsi="Source Code Pro" w:cs="Times New Roman"/>
+          <w:color w:val="080808"/>
+          <w:kern w:val="0"/>
+          <w:sz w:val="21"/>
+          <w:szCs w:val="21"/>
+          <w:lang w:eastAsia="en-IN"/>
+          <w14:ligatures w14:val="none"/>
+        </w:rPr>
+        <w:t>PaymentContext(</w:t>
+      </w:r>
+      <w:r>
+        <w:rPr>
+          <w:rFonts w:ascii="Source Code Pro" w:eastAsia="Times New Roman" w:hAnsi="Source Code Pro" w:cs="Times New Roman"/>
+          <w:color w:val="000000"/>
+          <w:kern w:val="0"/>
+          <w:sz w:val="21"/>
+          <w:szCs w:val="21"/>
+          <w:lang w:eastAsia="en-IN"/>
+          <w14:ligatures w14:val="none"/>
+        </w:rPr>
+        <w:t>paypalStrategy</w:t>
+      </w:r>
+      <w:r>
+        <w:rPr>
+          <w:rFonts w:ascii="Source Code Pro" w:eastAsia="Times New Roman" w:hAnsi="Source Code Pro" w:cs="Times New Roman"/>
+          <w:color w:val="080808"/>
+          <w:kern w:val="0"/>
+          <w:sz w:val="21"/>
+          <w:szCs w:val="21"/>
+          <w:lang w:eastAsia="en-IN"/>
+          <w14:ligatures w14:val="none"/>
+        </w:rPr>
+        <w:t>) ;</w:t>
+      </w:r>
+      <w:r>
+        <w:rPr>
+          <w:rFonts w:ascii="Source Code Pro" w:eastAsia="Times New Roman" w:hAnsi="Source Code Pro" w:cs="Times New Roman"/>
+          <w:color w:val="080808"/>
+          <w:kern w:val="0"/>
+          <w:sz w:val="21"/>
+          <w:szCs w:val="21"/>
+          <w:lang w:eastAsia="en-IN"/>
+          <w14:ligatures w14:val="none"/>
+        </w:rPr>
+        <w:br/>
+      </w:r>
+      <w:r>
+        <w:rPr>
+          <w:rFonts w:ascii="Source Code Pro" w:eastAsia="Times New Roman" w:hAnsi="Source Code Pro" w:cs="Times New Roman"/>
+          <w:color w:val="080808"/>
+          <w:kern w:val="0"/>
+          <w:sz w:val="21"/>
+          <w:szCs w:val="21"/>
+          <w:lang w:eastAsia="en-IN"/>
+          <w14:ligatures w14:val="none"/>
+        </w:rPr>
+        <w:br/>
+        <w:t xml:space="preserve">        </w:t>
+      </w:r>
+      <w:r>
+        <w:rPr>
+          <w:rFonts w:ascii="Source Code Pro" w:eastAsia="Times New Roman" w:hAnsi="Source Code Pro" w:cs="Times New Roman"/>
+          <w:color w:val="000000"/>
+          <w:kern w:val="0"/>
+          <w:sz w:val="21"/>
+          <w:szCs w:val="21"/>
+          <w:lang w:eastAsia="en-IN"/>
+          <w14:ligatures w14:val="none"/>
+        </w:rPr>
+        <w:t>paymentContext</w:t>
+      </w:r>
+      <w:r>
+        <w:rPr>
+          <w:rFonts w:ascii="Source Code Pro" w:eastAsia="Times New Roman" w:hAnsi="Source Code Pro" w:cs="Times New Roman"/>
+          <w:color w:val="080808"/>
+          <w:kern w:val="0"/>
+          <w:sz w:val="21"/>
+          <w:szCs w:val="21"/>
+          <w:lang w:eastAsia="en-IN"/>
+          <w14:ligatures w14:val="none"/>
+        </w:rPr>
+        <w:t>.makePayment(</w:t>
+      </w:r>
+      <w:r>
+        <w:rPr>
+          <w:rFonts w:ascii="Source Code Pro" w:eastAsia="Times New Roman" w:hAnsi="Source Code Pro" w:cs="Times New Roman"/>
+          <w:color w:val="1750EB"/>
+          <w:kern w:val="0"/>
+          <w:sz w:val="21"/>
+          <w:szCs w:val="21"/>
+          <w:lang w:eastAsia="en-IN"/>
+          <w14:ligatures w14:val="none"/>
+        </w:rPr>
+        <w:t>120</w:t>
+      </w:r>
+      <w:r>
+        <w:rPr>
+          <w:rFonts w:ascii="Source Code Pro" w:eastAsia="Times New Roman" w:hAnsi="Source Code Pro" w:cs="Times New Roman"/>
+          <w:color w:val="080808"/>
+          <w:kern w:val="0"/>
+          <w:sz w:val="21"/>
+          <w:szCs w:val="21"/>
+          <w:lang w:eastAsia="en-IN"/>
+          <w14:ligatures w14:val="none"/>
+        </w:rPr>
+        <w:t>);</w:t>
+      </w:r>
+      <w:r>
+        <w:rPr>
+          <w:rFonts w:ascii="Source Code Pro" w:eastAsia="Times New Roman" w:hAnsi="Source Code Pro" w:cs="Times New Roman"/>
+          <w:color w:val="080808"/>
+          <w:kern w:val="0"/>
+          <w:sz w:val="21"/>
+          <w:szCs w:val="21"/>
+          <w:lang w:eastAsia="en-IN"/>
+          <w14:ligatures w14:val="none"/>
+        </w:rPr>
+        <w:br/>
+      </w:r>
+      <w:r>
+        <w:rPr>
+          <w:rFonts w:ascii="Source Code Pro" w:eastAsia="Times New Roman" w:hAnsi="Source Code Pro" w:cs="Times New Roman"/>
+          <w:color w:val="080808"/>
+          <w:kern w:val="0"/>
+          <w:sz w:val="21"/>
+          <w:szCs w:val="21"/>
+          <w:lang w:eastAsia="en-IN"/>
+          <w14:ligatures w14:val="none"/>
+        </w:rPr>
+        <w:br/>
+        <w:t xml:space="preserve">        </w:t>
+      </w:r>
+      <w:r>
+        <w:rPr>
+          <w:rFonts w:ascii="Source Code Pro" w:eastAsia="Times New Roman" w:hAnsi="Source Code Pro" w:cs="Times New Roman"/>
+          <w:color w:val="000000"/>
+          <w:kern w:val="0"/>
+          <w:sz w:val="21"/>
+          <w:szCs w:val="21"/>
+          <w:lang w:eastAsia="en-IN"/>
+          <w14:ligatures w14:val="none"/>
+        </w:rPr>
+        <w:t xml:space="preserve">paymentContext </w:t>
+      </w:r>
+      <w:r>
+        <w:rPr>
+          <w:rFonts w:ascii="Source Code Pro" w:eastAsia="Times New Roman" w:hAnsi="Source Code Pro" w:cs="Times New Roman"/>
+          <w:color w:val="080808"/>
+          <w:kern w:val="0"/>
+          <w:sz w:val="21"/>
+          <w:szCs w:val="21"/>
+          <w:lang w:eastAsia="en-IN"/>
+          <w14:ligatures w14:val="none"/>
+        </w:rPr>
+        <w:t xml:space="preserve">= </w:t>
+      </w:r>
+      <w:r>
+        <w:rPr>
+          <w:rFonts w:ascii="Source Code Pro" w:eastAsia="Times New Roman" w:hAnsi="Source Code Pro" w:cs="Times New Roman"/>
+          <w:color w:val="0033B3"/>
+          <w:kern w:val="0"/>
+          <w:sz w:val="21"/>
+          <w:szCs w:val="21"/>
+          <w:lang w:eastAsia="en-IN"/>
+          <w14:ligatures w14:val="none"/>
+        </w:rPr>
+        <w:t xml:space="preserve">new </w:t>
+      </w:r>
+      <w:r>
+        <w:rPr>
+          <w:rFonts w:ascii="Source Code Pro" w:eastAsia="Times New Roman" w:hAnsi="Source Code Pro" w:cs="Times New Roman"/>
+          <w:color w:val="080808"/>
+          <w:kern w:val="0"/>
+          <w:sz w:val="21"/>
+          <w:szCs w:val="21"/>
+          <w:lang w:eastAsia="en-IN"/>
+          <w14:ligatures w14:val="none"/>
+        </w:rPr>
+        <w:t>PaymentContext(</w:t>
+      </w:r>
+      <w:r>
+        <w:rPr>
+          <w:rFonts w:ascii="Source Code Pro" w:eastAsia="Times New Roman" w:hAnsi="Source Code Pro" w:cs="Times New Roman"/>
+          <w:color w:val="000000"/>
+          <w:kern w:val="0"/>
+          <w:sz w:val="21"/>
+          <w:szCs w:val="21"/>
+          <w:lang w:eastAsia="en-IN"/>
+          <w14:ligatures w14:val="none"/>
+        </w:rPr>
+        <w:t>creditCardStrategy</w:t>
+      </w:r>
+      <w:r>
+        <w:rPr>
+          <w:rFonts w:ascii="Source Code Pro" w:eastAsia="Times New Roman" w:hAnsi="Source Code Pro" w:cs="Times New Roman"/>
+          <w:color w:val="080808"/>
+          <w:kern w:val="0"/>
+          <w:sz w:val="21"/>
+          <w:szCs w:val="21"/>
+          <w:lang w:eastAsia="en-IN"/>
+          <w14:ligatures w14:val="none"/>
+        </w:rPr>
+        <w:t>) ;</w:t>
+      </w:r>
+      <w:r>
+        <w:rPr>
+          <w:rFonts w:ascii="Source Code Pro" w:eastAsia="Times New Roman" w:hAnsi="Source Code Pro" w:cs="Times New Roman"/>
+          <w:color w:val="080808"/>
+          <w:kern w:val="0"/>
+          <w:sz w:val="21"/>
+          <w:szCs w:val="21"/>
+          <w:lang w:eastAsia="en-IN"/>
+          <w14:ligatures w14:val="none"/>
+        </w:rPr>
+        <w:br/>
+      </w:r>
+      <w:r>
+        <w:rPr>
+          <w:rFonts w:ascii="Source Code Pro" w:eastAsia="Times New Roman" w:hAnsi="Source Code Pro" w:cs="Times New Roman"/>
+          <w:color w:val="080808"/>
+          <w:kern w:val="0"/>
+          <w:sz w:val="21"/>
+          <w:szCs w:val="21"/>
+          <w:lang w:eastAsia="en-IN"/>
+          <w14:ligatures w14:val="none"/>
+        </w:rPr>
+        <w:br/>
+        <w:t xml:space="preserve">        </w:t>
+      </w:r>
+      <w:r>
+        <w:rPr>
+          <w:rFonts w:ascii="Source Code Pro" w:eastAsia="Times New Roman" w:hAnsi="Source Code Pro" w:cs="Times New Roman"/>
+          <w:color w:val="000000"/>
+          <w:kern w:val="0"/>
+          <w:sz w:val="21"/>
+          <w:szCs w:val="21"/>
+          <w:lang w:eastAsia="en-IN"/>
+          <w14:ligatures w14:val="none"/>
+        </w:rPr>
+        <w:t>paymentContext</w:t>
+      </w:r>
+      <w:r>
+        <w:rPr>
+          <w:rFonts w:ascii="Source Code Pro" w:eastAsia="Times New Roman" w:hAnsi="Source Code Pro" w:cs="Times New Roman"/>
+          <w:color w:val="080808"/>
+          <w:kern w:val="0"/>
+          <w:sz w:val="21"/>
+          <w:szCs w:val="21"/>
+          <w:lang w:eastAsia="en-IN"/>
+          <w14:ligatures w14:val="none"/>
+        </w:rPr>
+        <w:t>.makePayment(</w:t>
+      </w:r>
+      <w:r>
+        <w:rPr>
+          <w:rFonts w:ascii="Source Code Pro" w:eastAsia="Times New Roman" w:hAnsi="Source Code Pro" w:cs="Times New Roman"/>
+          <w:color w:val="1750EB"/>
+          <w:kern w:val="0"/>
+          <w:sz w:val="21"/>
+          <w:szCs w:val="21"/>
+          <w:lang w:eastAsia="en-IN"/>
+          <w14:ligatures w14:val="none"/>
+        </w:rPr>
+        <w:t>150</w:t>
+      </w:r>
+      <w:r>
+        <w:rPr>
+          <w:rFonts w:ascii="Source Code Pro" w:eastAsia="Times New Roman" w:hAnsi="Source Code Pro" w:cs="Times New Roman"/>
+          <w:color w:val="080808"/>
+          <w:kern w:val="0"/>
+          <w:sz w:val="21"/>
+          <w:szCs w:val="21"/>
+          <w:lang w:eastAsia="en-IN"/>
+          <w14:ligatures w14:val="none"/>
+        </w:rPr>
+        <w:t>);</w:t>
+      </w:r>
+      <w:r>
+        <w:rPr>
+          <w:rFonts w:ascii="Source Code Pro" w:eastAsia="Times New Roman" w:hAnsi="Source Code Pro" w:cs="Times New Roman"/>
+          <w:color w:val="080808"/>
+          <w:kern w:val="0"/>
+          <w:sz w:val="21"/>
+          <w:szCs w:val="21"/>
+          <w:lang w:eastAsia="en-IN"/>
+          <w14:ligatures w14:val="none"/>
+        </w:rPr>
+        <w:br/>
+        <w:t xml:space="preserve">    }</w:t>
+      </w:r>
+      <w:r>
+        <w:rPr>
+          <w:rFonts w:ascii="Source Code Pro" w:eastAsia="Times New Roman" w:hAnsi="Source Code Pro" w:cs="Times New Roman"/>
+          <w:color w:val="080808"/>
+          <w:kern w:val="0"/>
+          <w:sz w:val="21"/>
+          <w:szCs w:val="21"/>
+          <w:lang w:eastAsia="en-IN"/>
+          <w14:ligatures w14:val="none"/>
+        </w:rPr>
+        <w:br/>
+        <w:t>}</w:t>
+      </w:r>
+    </w:p>
+    <w:p>
+      <w:pPr>
+        <w:rPr>
+          <w:rFonts w:ascii="Verdana" w:hAnsi="Verdana"/>
+          <w:sz w:val="20"/>
+          <w:szCs w:val="20"/>
+          <w:lang w:val="en-US"/>
+        </w:rPr>
+      </w:pPr>
+    </w:p>
+    <w:p>
+      <w:pPr>
+        <w:rPr>
+          <w:rFonts w:ascii="Verdana" w:hAnsi="Verdana"/>
+          <w:sz w:val="20"/>
+          <w:szCs w:val="20"/>
+          <w:lang w:val="en-US"/>
+        </w:rPr>
+      </w:pPr>
+      <w:r>
+        <w:rPr>
+          <w:rFonts w:ascii="Verdana" w:hAnsi="Verdana"/>
+          <w:sz w:val="20"/>
+          <w:szCs w:val="20"/>
+          <w:lang w:val="en-US"/>
+        </w:rPr>
+        <w:t xml:space="preserve">Output : </w:t>
+      </w:r>
+    </w:p>
+    <w:p>
+      <w:pPr>
+        <w:rPr>
+          <w:rFonts w:ascii="Verdana" w:hAnsi="Verdana"/>
+          <w:sz w:val="20"/>
+          <w:szCs w:val="20"/>
+          <w:lang w:val="en-US"/>
+        </w:rPr>
+      </w:pPr>
+      <w:r>
+        <w:rPr>
+          <w:rFonts w:ascii="Verdana" w:hAnsi="Verdana"/>
+          <w:sz w:val="20"/>
+          <w:szCs w:val="20"/>
+          <w:lang w:val="en-US"/>
+        </w:rPr>
+        <w:lastRenderedPageBreak/>
+        <w:t>120 paid using Paypal.</w:t>
+      </w:r>
+    </w:p>
+    <w:p>
+      <w:pPr>
+        <w:rPr>
+          <w:rFonts w:ascii="Verdana" w:hAnsi="Verdana"/>
+          <w:sz w:val="20"/>
+          <w:szCs w:val="20"/>
+          <w:lang w:val="en-US"/>
+        </w:rPr>
+      </w:pPr>
+      <w:r>
+        <w:rPr>
+          <w:rFonts w:ascii="Verdana" w:hAnsi="Verdana"/>
+          <w:sz w:val="20"/>
+          <w:szCs w:val="20"/>
+          <w:lang w:val="en-US"/>
+        </w:rPr>
+        <w:t>150 paid with credit/debit card</w:t>
+      </w:r>
+    </w:p>
+    <w:p>
+      <w:pPr>
+        <w:rPr>
+          <w:rFonts w:ascii="Verdana" w:hAnsi="Verdana"/>
+          <w:sz w:val="20"/>
+          <w:szCs w:val="20"/>
+          <w:lang w:val="en-US"/>
+        </w:rPr>
+      </w:pPr>
+    </w:p>
+    <w:p>
+      <w:pPr>
+        <w:rPr>
+          <w:rFonts w:ascii="Verdana" w:hAnsi="Verdana"/>
+          <w:sz w:val="20"/>
+          <w:szCs w:val="20"/>
+          <w:lang w:val="en-US"/>
+        </w:rPr>
+      </w:pPr>
+      <w:r>
+        <w:rPr>
+          <w:rFonts w:ascii="Verdana" w:hAnsi="Verdana"/>
+          <w:sz w:val="20"/>
+          <w:szCs w:val="20"/>
+          <w:lang w:val="en-US"/>
+        </w:rPr>
+        <w:t>Process finished with exit code 0</w:t>
       </w:r>
     </w:p>
     <w:p>

</xml_diff>